<commit_message>
[ADD] types to args and fix values in leaf nodes
</commit_message>
<xml_diff>
--- a/Projektová dokumentace.docx
+++ b/Projektová dokumentace.docx
@@ -10,6 +10,7 @@
           <w:docPartUnique/>
         </w:docPartObj>
       </w:sdtPr>
+      <w:sdtEndPr/>
       <w:sdtContent>
         <w:p/>
         <w:tbl>
@@ -32,7 +33,7 @@
             <w:sdt>
               <w:sdtPr>
                 <w:rPr>
-                  <w:color w:val="2E74B5" w:themeColor="accent1" w:themeShade="BF"/>
+                  <w:color w:val="0B3939"/>
                   <w:sz w:val="24"/>
                   <w:szCs w:val="24"/>
                 </w:rPr>
@@ -44,10 +45,15 @@
                 <w:dataBinding w:prefixMappings="xmlns:ns0='http://schemas.openxmlformats.org/officeDocument/2006/extended-properties'" w:xpath="/ns0:Properties[1]/ns0:Company[1]" w:storeItemID="{6668398D-A668-4E3E-A5EB-62B293D839F1}"/>
                 <w:text/>
               </w:sdtPr>
+              <w:sdtEndPr/>
               <w:sdtContent>
                 <w:tc>
                   <w:tcPr>
                     <w:tcW w:w="7672" w:type="dxa"/>
+                    <w:tcBorders>
+                      <w:left w:val="single" w:sz="12" w:space="0" w:color="auto"/>
+                      <w:bottom w:val="nil"/>
+                    </w:tcBorders>
                     <w:tcMar>
                       <w:top w:w="216" w:type="dxa"/>
                       <w:left w:w="115" w:type="dxa"/>
@@ -65,7 +71,7 @@
                     </w:pPr>
                     <w:r>
                       <w:rPr>
-                        <w:color w:val="2E74B5" w:themeColor="accent1" w:themeShade="BF"/>
+                        <w:color w:val="0B3939"/>
                         <w:sz w:val="24"/>
                         <w:szCs w:val="24"/>
                       </w:rPr>
@@ -80,12 +86,16 @@
             <w:tc>
               <w:tcPr>
                 <w:tcW w:w="7672" w:type="dxa"/>
+                <w:tcBorders>
+                  <w:left w:val="single" w:sz="12" w:space="0" w:color="auto"/>
+                  <w:bottom w:val="nil"/>
+                </w:tcBorders>
               </w:tcPr>
               <w:sdt>
                 <w:sdtPr>
                   <w:rPr>
                     <w:rFonts w:asciiTheme="majorHAnsi" w:eastAsiaTheme="majorEastAsia" w:hAnsiTheme="majorHAnsi" w:cstheme="majorBidi"/>
-                    <w:color w:val="5B9BD5" w:themeColor="accent1"/>
+                    <w:color w:val="0B3939"/>
                     <w:sz w:val="88"/>
                     <w:szCs w:val="88"/>
                   </w:rPr>
@@ -97,6 +107,7 @@
                   <w:dataBinding w:prefixMappings="xmlns:ns0='http://schemas.openxmlformats.org/package/2006/metadata/core-properties' xmlns:ns1='http://purl.org/dc/elements/1.1/'" w:xpath="/ns0:coreProperties[1]/ns1:title[1]" w:storeItemID="{6C3C8BC8-F283-45AE-878A-BAB7291924A1}"/>
                   <w:text/>
                 </w:sdtPr>
+                <w:sdtEndPr/>
                 <w:sdtContent>
                   <w:p>
                     <w:pPr>
@@ -112,7 +123,7 @@
                     <w:r>
                       <w:rPr>
                         <w:rFonts w:asciiTheme="majorHAnsi" w:eastAsiaTheme="majorEastAsia" w:hAnsiTheme="majorHAnsi" w:cstheme="majorBidi"/>
-                        <w:color w:val="5B9BD5" w:themeColor="accent1"/>
+                        <w:color w:val="0B3939"/>
                         <w:sz w:val="88"/>
                         <w:szCs w:val="88"/>
                       </w:rPr>
@@ -127,7 +138,7 @@
             <w:sdt>
               <w:sdtPr>
                 <w:rPr>
-                  <w:color w:val="2E74B5" w:themeColor="accent1" w:themeShade="BF"/>
+                  <w:color w:val="1F3864"/>
                   <w:sz w:val="24"/>
                   <w:szCs w:val="24"/>
                 </w:rPr>
@@ -139,10 +150,14 @@
                 <w:dataBinding w:prefixMappings="xmlns:ns0='http://schemas.openxmlformats.org/package/2006/metadata/core-properties' xmlns:ns1='http://purl.org/dc/elements/1.1/'" w:xpath="/ns0:coreProperties[1]/ns1:subject[1]" w:storeItemID="{6C3C8BC8-F283-45AE-878A-BAB7291924A1}"/>
                 <w:text/>
               </w:sdtPr>
+              <w:sdtEndPr/>
               <w:sdtContent>
                 <w:tc>
                   <w:tcPr>
                     <w:tcW w:w="7672" w:type="dxa"/>
+                    <w:tcBorders>
+                      <w:left w:val="single" w:sz="12" w:space="0" w:color="auto"/>
+                    </w:tcBorders>
                     <w:tcMar>
                       <w:top w:w="216" w:type="dxa"/>
                       <w:left w:w="115" w:type="dxa"/>
@@ -160,11 +175,29 @@
                     </w:pPr>
                     <w:r>
                       <w:rPr>
-                        <w:color w:val="2E74B5" w:themeColor="accent1" w:themeShade="BF"/>
+                        <w:color w:val="1F3864"/>
                         <w:sz w:val="24"/>
                         <w:szCs w:val="24"/>
                       </w:rPr>
-                      <w:t>Rozšířený Boolovský Model</w:t>
+                      <w:t xml:space="preserve">Rozšířený </w:t>
+                    </w:r>
+                    <w:proofErr w:type="spellStart"/>
+                    <w:r>
+                      <w:rPr>
+                        <w:color w:val="1F3864"/>
+                        <w:sz w:val="24"/>
+                        <w:szCs w:val="24"/>
+                      </w:rPr>
+                      <w:t>Boolovský</w:t>
+                    </w:r>
+                    <w:proofErr w:type="spellEnd"/>
+                    <w:r>
+                      <w:rPr>
+                        <w:color w:val="1F3864"/>
+                        <w:sz w:val="24"/>
+                        <w:szCs w:val="24"/>
+                      </w:rPr>
+                      <w:t xml:space="preserve"> Model</w:t>
                     </w:r>
                   </w:p>
                 </w:tc>
@@ -195,7 +228,7 @@
               <w:sdt>
                 <w:sdtPr>
                   <w:rPr>
-                    <w:color w:val="5B9BD5" w:themeColor="accent1"/>
+                    <w:color w:val="0B3939"/>
                     <w:sz w:val="28"/>
                     <w:szCs w:val="28"/>
                   </w:rPr>
@@ -207,19 +240,20 @@
                   <w:dataBinding w:prefixMappings="xmlns:ns0='http://schemas.openxmlformats.org/package/2006/metadata/core-properties' xmlns:ns1='http://purl.org/dc/elements/1.1/'" w:xpath="/ns0:coreProperties[1]/ns1:creator[1]" w:storeItemID="{6C3C8BC8-F283-45AE-878A-BAB7291924A1}"/>
                   <w:text/>
                 </w:sdtPr>
+                <w:sdtEndPr/>
                 <w:sdtContent>
                   <w:p>
                     <w:pPr>
                       <w:pStyle w:val="Bezmezer"/>
                       <w:rPr>
-                        <w:color w:val="5B9BD5" w:themeColor="accent1"/>
+                        <w:color w:val="0B3939"/>
                         <w:sz w:val="28"/>
                         <w:szCs w:val="28"/>
                       </w:rPr>
                     </w:pPr>
                     <w:r>
                       <w:rPr>
-                        <w:color w:val="5B9BD5" w:themeColor="accent1"/>
+                        <w:color w:val="0B3939"/>
                         <w:sz w:val="28"/>
                         <w:szCs w:val="28"/>
                       </w:rPr>
@@ -231,7 +265,7 @@
               <w:sdt>
                 <w:sdtPr>
                   <w:rPr>
-                    <w:color w:val="5B9BD5" w:themeColor="accent1"/>
+                    <w:color w:val="0B3939"/>
                     <w:sz w:val="28"/>
                     <w:szCs w:val="28"/>
                   </w:rPr>
@@ -249,6 +283,7 @@
                     <w:calendar w:val="gregorian"/>
                   </w:date>
                 </w:sdtPr>
+                <w:sdtEndPr/>
                 <w:sdtContent>
                   <w:p>
                     <w:pPr>
@@ -261,7 +296,7 @@
                     </w:pPr>
                     <w:r>
                       <w:rPr>
-                        <w:color w:val="5B9BD5" w:themeColor="accent1"/>
+                        <w:color w:val="0B3939"/>
                         <w:sz w:val="28"/>
                         <w:szCs w:val="28"/>
                       </w:rPr>
@@ -299,17 +334,14 @@
     </w:sdt>
     <w:p>
       <w:pPr>
-        <w:pStyle w:val="Nadpis1rovn"/>
-        <w:rPr>
-          <w:color w:val="2E74B5" w:themeColor="accent1" w:themeShade="BF"/>
-        </w:rPr>
-      </w:pPr>
-      <w:r>
-        <w:rPr>
-          <w:color w:val="2E74B5" w:themeColor="accent1" w:themeShade="BF"/>
-        </w:rPr>
+        <w:pStyle w:val="slovannadpis1rovn"/>
+      </w:pPr>
+      <w:r>
         <w:lastRenderedPageBreak/>
-        <w:t>Popis projektu</w:t>
+        <w:t>Popis</w:t>
+      </w:r>
+      <w:r>
+        <w:t xml:space="preserve"> projektu</w:t>
       </w:r>
     </w:p>
     <w:p>
@@ -317,13 +349,23 @@
         <w:pStyle w:val="Odstavcov"/>
       </w:pPr>
       <w:r>
-        <w:t>Cílem projektu je vytvořit implementaci rozšířeného boolovského modelu ukládání dat</w:t>
-      </w:r>
-      <w:r>
-        <w:t xml:space="preserve"> </w:t>
-      </w:r>
-      <w:r>
-        <w:t>(tj. poreprocessing a indexování) spolu s možností dotazování z GUI.</w:t>
+        <w:t xml:space="preserve">Cílem projektu je vytvořit implementaci rozšířeného </w:t>
+      </w:r>
+      <w:proofErr w:type="spellStart"/>
+      <w:r>
+        <w:t>boolovského</w:t>
+      </w:r>
+      <w:proofErr w:type="spellEnd"/>
+      <w:r>
+        <w:t xml:space="preserve"> modelu ukládání dat (tj. </w:t>
+      </w:r>
+      <w:proofErr w:type="spellStart"/>
+      <w:r>
+        <w:t>preprocessing</w:t>
+      </w:r>
+      <w:proofErr w:type="spellEnd"/>
+      <w:r>
+        <w:t xml:space="preserve"> a indexování) spolu s možností dotazování z GUI.</w:t>
       </w:r>
     </w:p>
     <w:p>
@@ -331,10 +373,15 @@
         <w:pStyle w:val="Odstavcov"/>
       </w:pPr>
       <w:r>
-        <w:t xml:space="preserve">Vstupem je boolovský dotaz a výstupem je seznam databázových </w:t>
-      </w:r>
-      <w:r>
-        <w:t>dokumentů odpovídající dotazu v klesajícím pořadí podobnosti</w:t>
+        <w:t xml:space="preserve">Vstupem je </w:t>
+      </w:r>
+      <w:proofErr w:type="spellStart"/>
+      <w:r>
+        <w:t>boolovský</w:t>
+      </w:r>
+      <w:proofErr w:type="spellEnd"/>
+      <w:r>
+        <w:t xml:space="preserve"> dotaz a výstupem je seznam databázových dokumentů odpovídající dotazu v klesajícím pořadí podobnosti</w:t>
       </w:r>
       <w:r>
         <w:t xml:space="preserve"> (relevance).</w:t>
@@ -342,85 +389,1151 @@
     </w:p>
     <w:p>
       <w:pPr>
-        <w:pStyle w:val="Nadpis1rovn"/>
-        <w:rPr>
-          <w:color w:val="2E74B5" w:themeColor="accent1" w:themeShade="BF"/>
-        </w:rPr>
-      </w:pPr>
-      <w:r>
-        <w:rPr>
-          <w:color w:val="2E74B5" w:themeColor="accent1" w:themeShade="BF"/>
-        </w:rPr>
+        <w:pStyle w:val="slovannadpis1rovn"/>
+      </w:pPr>
+      <w:r>
         <w:t>Způsob řešení</w:t>
       </w:r>
     </w:p>
     <w:p>
       <w:pPr>
-        <w:pStyle w:val="Nadpis1rovn"/>
-        <w:rPr>
-          <w:color w:val="2E74B5" w:themeColor="accent1" w:themeShade="BF"/>
-        </w:rPr>
-      </w:pPr>
-      <w:r>
-        <w:rPr>
-          <w:color w:val="2E74B5" w:themeColor="accent1" w:themeShade="BF"/>
-        </w:rPr>
-        <w:t>Implementace</w:t>
+        <w:pStyle w:val="Odstavcov"/>
+      </w:pPr>
+      <w:r>
+        <w:t xml:space="preserve">Aplikace při spuštění serveru nejprve načte všechny soubory a postupně je </w:t>
+      </w:r>
+      <w:proofErr w:type="spellStart"/>
+      <w:r>
+        <w:t>stemmuje</w:t>
+      </w:r>
+      <w:proofErr w:type="spellEnd"/>
+      <w:r>
+        <w:t xml:space="preserve"> (tedy redukuje slova na společný základ, odstraňuje duplicity a stop slova) a </w:t>
+      </w:r>
+      <w:proofErr w:type="spellStart"/>
+      <w:r>
+        <w:t>tokenizuje</w:t>
+      </w:r>
+      <w:proofErr w:type="spellEnd"/>
+      <w:r>
+        <w:t xml:space="preserve"> (zařazuje zredukované základy slov do pole). V další fázi se iterují jednotlivá slova (teď už vlastně termy se kterými pracujeme) a počítá se jejich frekvence v kolekci. Tato frekvence se poté mapuje na termy a jména souborů, ze kterých pochází.</w:t>
       </w:r>
     </w:p>
     <w:p>
       <w:pPr>
-        <w:pStyle w:val="Nadpis1rovn"/>
-        <w:rPr>
-          <w:color w:val="2E74B5" w:themeColor="accent1" w:themeShade="BF"/>
-        </w:rPr>
-      </w:pPr>
-      <w:r>
-        <w:rPr>
-          <w:color w:val="2E74B5" w:themeColor="accent1" w:themeShade="BF"/>
-        </w:rPr>
-        <w:t>Příklad výstupu</w:t>
+        <w:pStyle w:val="slovannadpis2rovn"/>
+      </w:pPr>
+      <w:r>
+        <w:t>Invertovaný index</w:t>
       </w:r>
     </w:p>
     <w:p>
       <w:pPr>
-        <w:pStyle w:val="Nadpis1rovn"/>
+        <w:pStyle w:val="Odstavcov"/>
         <w:rPr>
-          <w:color w:val="2E74B5" w:themeColor="accent1" w:themeShade="BF"/>
+          <w:rFonts w:eastAsiaTheme="minorEastAsia"/>
         </w:rPr>
       </w:pPr>
       <w:r>
+        <w:t xml:space="preserve">V další fázi se vytváří samotný invertovaný index (v naší implementaci se jedná o mapu, kde jsou termy namapovány na pole obsahující jméno souboru, ze kterého term pochází a jeho váhu). Váha se pak počítá pomocí schématu </w:t>
+      </w:r>
+      <w:proofErr w:type="spellStart"/>
+      <w:r>
+        <w:t>tf-idf</w:t>
+      </w:r>
+      <w:proofErr w:type="spellEnd"/>
+      <w:r>
+        <w:t xml:space="preserve">. </w:t>
+      </w:r>
+      <w:r>
+        <w:t xml:space="preserve">Mějme kolekci dokumentů </w:t>
+      </w:r>
+      <m:oMath>
+        <m:r>
+          <w:rPr>
+            <w:rFonts w:ascii="Cambria Math" w:hAnsi="Cambria Math"/>
+          </w:rPr>
+          <m:t>d</m:t>
+        </m:r>
+      </m:oMath>
+      <w:r>
+        <w:t xml:space="preserve"> a termy </w:t>
+      </w:r>
+      <m:oMath>
+        <m:r>
+          <w:rPr>
+            <w:rFonts w:ascii="Cambria Math" w:hAnsi="Cambria Math"/>
+          </w:rPr>
+          <m:t>t</m:t>
+        </m:r>
+      </m:oMath>
+      <w:r>
+        <w:t xml:space="preserve">. </w:t>
+      </w:r>
+      <w:r>
+        <w:t xml:space="preserve">Pro tyto potřeby jsou nejprve spočítány hodnoty </w:t>
+      </w:r>
+      <m:oMath>
+        <m:sSub>
+          <m:sSubPr>
+            <m:ctrlPr>
+              <w:rPr>
+                <w:rFonts w:ascii="Cambria Math" w:hAnsi="Cambria Math"/>
+                <w:i/>
+              </w:rPr>
+            </m:ctrlPr>
+          </m:sSubPr>
+          <m:e>
+            <m:r>
+              <w:rPr>
+                <w:rFonts w:ascii="Cambria Math" w:hAnsi="Cambria Math"/>
+              </w:rPr>
+              <m:t>df</m:t>
+            </m:r>
+          </m:e>
+          <m:sub>
+            <m:r>
+              <w:rPr>
+                <w:rFonts w:ascii="Cambria Math" w:hAnsi="Cambria Math"/>
+              </w:rPr>
+              <m:t>i</m:t>
+            </m:r>
+          </m:sub>
+        </m:sSub>
+      </m:oMath>
+      <w:r>
         <w:rPr>
-          <w:color w:val="2E74B5" w:themeColor="accent1" w:themeShade="BF"/>
+          <w:rFonts w:eastAsiaTheme="minorEastAsia"/>
         </w:rPr>
-        <w:t>Experimentální sekce</w:t>
+        <w:t xml:space="preserve"> (což je počet dokumentů v kolekci, ve kterých se daný term vyskytuje alespoň jednou). Poté můžeme spočítat hodnoty </w:t>
+      </w:r>
+      <m:oMath>
+        <m:sSub>
+          <m:sSubPr>
+            <m:ctrlPr>
+              <w:rPr>
+                <w:rFonts w:ascii="Cambria Math" w:eastAsiaTheme="minorEastAsia" w:hAnsi="Cambria Math"/>
+                <w:i/>
+              </w:rPr>
+            </m:ctrlPr>
+          </m:sSubPr>
+          <m:e>
+            <m:r>
+              <w:rPr>
+                <w:rFonts w:ascii="Cambria Math" w:eastAsiaTheme="minorEastAsia" w:hAnsi="Cambria Math"/>
+              </w:rPr>
+              <m:t>tf</m:t>
+            </m:r>
+          </m:e>
+          <m:sub>
+            <m:r>
+              <w:rPr>
+                <w:rFonts w:ascii="Cambria Math" w:eastAsiaTheme="minorEastAsia" w:hAnsi="Cambria Math"/>
+              </w:rPr>
+              <m:t>ij</m:t>
+            </m:r>
+          </m:sub>
+        </m:sSub>
+      </m:oMath>
+      <w:r>
+        <w:rPr>
+          <w:rFonts w:eastAsiaTheme="minorEastAsia"/>
+        </w:rPr>
+        <w:t xml:space="preserve"> (normalizovaná frekvence termu </w:t>
+      </w:r>
+      <m:oMath>
+        <m:sSub>
+          <m:sSubPr>
+            <m:ctrlPr>
+              <w:rPr>
+                <w:rFonts w:ascii="Cambria Math" w:eastAsiaTheme="minorEastAsia" w:hAnsi="Cambria Math"/>
+                <w:i/>
+              </w:rPr>
+            </m:ctrlPr>
+          </m:sSubPr>
+          <m:e>
+            <m:r>
+              <w:rPr>
+                <w:rFonts w:ascii="Cambria Math" w:eastAsiaTheme="minorEastAsia" w:hAnsi="Cambria Math"/>
+              </w:rPr>
+              <m:t>t</m:t>
+            </m:r>
+          </m:e>
+          <m:sub>
+            <m:r>
+              <w:rPr>
+                <w:rFonts w:ascii="Cambria Math" w:eastAsiaTheme="minorEastAsia" w:hAnsi="Cambria Math"/>
+              </w:rPr>
+              <m:t>i</m:t>
+            </m:r>
+          </m:sub>
+        </m:sSub>
+      </m:oMath>
+      <w:r>
+        <w:rPr>
+          <w:rFonts w:eastAsiaTheme="minorEastAsia"/>
+        </w:rPr>
+        <w:t xml:space="preserve"> z dokumentu </w:t>
+      </w:r>
+      <m:oMath>
+        <m:sSub>
+          <m:sSubPr>
+            <m:ctrlPr>
+              <w:rPr>
+                <w:rFonts w:ascii="Cambria Math" w:eastAsiaTheme="minorEastAsia" w:hAnsi="Cambria Math"/>
+                <w:i/>
+              </w:rPr>
+            </m:ctrlPr>
+          </m:sSubPr>
+          <m:e>
+            <m:r>
+              <w:rPr>
+                <w:rFonts w:ascii="Cambria Math" w:eastAsiaTheme="minorEastAsia" w:hAnsi="Cambria Math"/>
+              </w:rPr>
+              <m:t>d</m:t>
+            </m:r>
+          </m:e>
+          <m:sub>
+            <m:r>
+              <w:rPr>
+                <w:rFonts w:ascii="Cambria Math" w:eastAsiaTheme="minorEastAsia" w:hAnsi="Cambria Math"/>
+              </w:rPr>
+              <m:t>j</m:t>
+            </m:r>
+          </m:sub>
+        </m:sSub>
+      </m:oMath>
+      <w:r>
+        <w:rPr>
+          <w:rFonts w:eastAsiaTheme="minorEastAsia"/>
+        </w:rPr>
+        <w:t xml:space="preserve"> vztažená na celou kolekci) následovně:</w:t>
       </w:r>
     </w:p>
     <w:p>
       <w:pPr>
-        <w:pStyle w:val="Nadpis1rovn"/>
+        <w:pStyle w:val="Odstavcov"/>
         <w:rPr>
-          <w:color w:val="2E74B5" w:themeColor="accent1" w:themeShade="BF"/>
+          <w:rFonts w:eastAsiaTheme="minorEastAsia"/>
         </w:rPr>
       </w:pPr>
-      <w:r>
-        <w:rPr>
-          <w:color w:val="2E74B5" w:themeColor="accent1" w:themeShade="BF"/>
-        </w:rPr>
-        <w:t>Diskuse</w:t>
-      </w:r>
+      <m:oMathPara>
+        <m:oMath>
+          <m:sSub>
+            <m:sSubPr>
+              <m:ctrlPr>
+                <w:rPr>
+                  <w:rFonts w:ascii="Cambria Math" w:eastAsiaTheme="minorEastAsia" w:hAnsi="Cambria Math"/>
+                  <w:i/>
+                </w:rPr>
+              </m:ctrlPr>
+            </m:sSubPr>
+            <m:e>
+              <m:r>
+                <w:rPr>
+                  <w:rFonts w:ascii="Cambria Math" w:eastAsiaTheme="minorEastAsia" w:hAnsi="Cambria Math"/>
+                </w:rPr>
+                <m:t>tf</m:t>
+              </m:r>
+            </m:e>
+            <m:sub>
+              <m:r>
+                <w:rPr>
+                  <w:rFonts w:ascii="Cambria Math" w:eastAsiaTheme="minorEastAsia" w:hAnsi="Cambria Math"/>
+                </w:rPr>
+                <m:t>ij</m:t>
+              </m:r>
+            </m:sub>
+          </m:sSub>
+          <m:r>
+            <w:rPr>
+              <w:rFonts w:ascii="Cambria Math" w:eastAsiaTheme="minorEastAsia" w:hAnsi="Cambria Math"/>
+            </w:rPr>
+            <m:t>=</m:t>
+          </m:r>
+          <m:f>
+            <m:fPr>
+              <m:ctrlPr>
+                <w:rPr>
+                  <w:rFonts w:ascii="Cambria Math" w:eastAsiaTheme="minorEastAsia" w:hAnsi="Cambria Math"/>
+                  <w:i/>
+                </w:rPr>
+              </m:ctrlPr>
+            </m:fPr>
+            <m:num>
+              <m:sSub>
+                <m:sSubPr>
+                  <m:ctrlPr>
+                    <w:rPr>
+                      <w:rFonts w:ascii="Cambria Math" w:eastAsiaTheme="minorEastAsia" w:hAnsi="Cambria Math"/>
+                      <w:i/>
+                    </w:rPr>
+                  </m:ctrlPr>
+                </m:sSubPr>
+                <m:e>
+                  <m:r>
+                    <w:rPr>
+                      <w:rFonts w:ascii="Cambria Math" w:eastAsiaTheme="minorEastAsia" w:hAnsi="Cambria Math"/>
+                    </w:rPr>
+                    <m:t>f</m:t>
+                  </m:r>
+                </m:e>
+                <m:sub>
+                  <m:r>
+                    <w:rPr>
+                      <w:rFonts w:ascii="Cambria Math" w:eastAsiaTheme="minorEastAsia" w:hAnsi="Cambria Math"/>
+                    </w:rPr>
+                    <m:t>ij</m:t>
+                  </m:r>
+                </m:sub>
+              </m:sSub>
+            </m:num>
+            <m:den>
+              <m:sSub>
+                <m:sSubPr>
+                  <m:ctrlPr>
+                    <w:rPr>
+                      <w:rFonts w:ascii="Cambria Math" w:eastAsiaTheme="minorEastAsia" w:hAnsi="Cambria Math"/>
+                    </w:rPr>
+                  </m:ctrlPr>
+                </m:sSubPr>
+                <m:e>
+                  <m:r>
+                    <w:rPr>
+                      <w:rFonts w:ascii="Cambria Math" w:eastAsiaTheme="minorEastAsia" w:hAnsi="Cambria Math"/>
+                    </w:rPr>
+                    <m:t>max</m:t>
+                  </m:r>
+                </m:e>
+                <m:sub>
+                  <m:r>
+                    <w:rPr>
+                      <w:rFonts w:ascii="Cambria Math" w:eastAsiaTheme="minorEastAsia" w:hAnsi="Cambria Math"/>
+                    </w:rPr>
+                    <m:t>i</m:t>
+                  </m:r>
+                </m:sub>
+              </m:sSub>
+              <m:d>
+                <m:dPr>
+                  <m:ctrlPr>
+                    <w:rPr>
+                      <w:rFonts w:ascii="Cambria Math" w:eastAsiaTheme="minorEastAsia" w:hAnsi="Cambria Math"/>
+                      <w:i/>
+                    </w:rPr>
+                  </m:ctrlPr>
+                </m:dPr>
+                <m:e>
+                  <m:sSub>
+                    <m:sSubPr>
+                      <m:ctrlPr>
+                        <w:rPr>
+                          <w:rFonts w:ascii="Cambria Math" w:eastAsiaTheme="minorEastAsia" w:hAnsi="Cambria Math"/>
+                          <w:i/>
+                        </w:rPr>
+                      </m:ctrlPr>
+                    </m:sSubPr>
+                    <m:e>
+                      <m:r>
+                        <w:rPr>
+                          <w:rFonts w:ascii="Cambria Math" w:eastAsiaTheme="minorEastAsia" w:hAnsi="Cambria Math"/>
+                        </w:rPr>
+                        <m:t>f</m:t>
+                      </m:r>
+                    </m:e>
+                    <m:sub>
+                      <m:r>
+                        <w:rPr>
+                          <w:rFonts w:ascii="Cambria Math" w:eastAsiaTheme="minorEastAsia" w:hAnsi="Cambria Math"/>
+                        </w:rPr>
+                        <m:t>ij</m:t>
+                      </m:r>
+                    </m:sub>
+                  </m:sSub>
+                </m:e>
+              </m:d>
+            </m:den>
+          </m:f>
+        </m:oMath>
+      </m:oMathPara>
     </w:p>
     <w:p>
       <w:pPr>
-        <w:pStyle w:val="Nadpis1rovn"/>
+        <w:pStyle w:val="Odstavcov"/>
         <w:rPr>
-          <w:color w:val="2E74B5" w:themeColor="accent1" w:themeShade="BF"/>
+          <w:rFonts w:eastAsiaTheme="minorEastAsia"/>
         </w:rPr>
       </w:pPr>
       <w:r>
         <w:rPr>
-          <w:color w:val="2E74B5" w:themeColor="accent1" w:themeShade="BF"/>
+          <w:rFonts w:eastAsiaTheme="minorEastAsia"/>
         </w:rPr>
+        <w:t xml:space="preserve">Kde </w:t>
+      </w:r>
+      <m:oMath>
+        <m:sSub>
+          <m:sSubPr>
+            <m:ctrlPr>
+              <w:rPr>
+                <w:rFonts w:ascii="Cambria Math" w:eastAsiaTheme="minorEastAsia" w:hAnsi="Cambria Math"/>
+                <w:i/>
+              </w:rPr>
+            </m:ctrlPr>
+          </m:sSubPr>
+          <m:e>
+            <m:r>
+              <w:rPr>
+                <w:rFonts w:ascii="Cambria Math" w:eastAsiaTheme="minorEastAsia" w:hAnsi="Cambria Math"/>
+              </w:rPr>
+              <m:t>f</m:t>
+            </m:r>
+          </m:e>
+          <m:sub>
+            <m:r>
+              <w:rPr>
+                <w:rFonts w:ascii="Cambria Math" w:eastAsiaTheme="minorEastAsia" w:hAnsi="Cambria Math"/>
+              </w:rPr>
+              <m:t>ij</m:t>
+            </m:r>
+          </m:sub>
+        </m:sSub>
+      </m:oMath>
+      <w:r>
+        <w:rPr>
+          <w:rFonts w:eastAsiaTheme="minorEastAsia"/>
+        </w:rPr>
+        <w:t xml:space="preserve"> je frekvence termu </w:t>
+      </w:r>
+      <m:oMath>
+        <m:sSub>
+          <m:sSubPr>
+            <m:ctrlPr>
+              <w:rPr>
+                <w:rFonts w:ascii="Cambria Math" w:eastAsiaTheme="minorEastAsia" w:hAnsi="Cambria Math"/>
+                <w:i/>
+              </w:rPr>
+            </m:ctrlPr>
+          </m:sSubPr>
+          <m:e>
+            <m:r>
+              <w:rPr>
+                <w:rFonts w:ascii="Cambria Math" w:eastAsiaTheme="minorEastAsia" w:hAnsi="Cambria Math"/>
+              </w:rPr>
+              <m:t>t</m:t>
+            </m:r>
+          </m:e>
+          <m:sub>
+            <m:r>
+              <w:rPr>
+                <w:rFonts w:ascii="Cambria Math" w:eastAsiaTheme="minorEastAsia" w:hAnsi="Cambria Math"/>
+              </w:rPr>
+              <m:t>i</m:t>
+            </m:r>
+          </m:sub>
+        </m:sSub>
+      </m:oMath>
+      <w:r>
+        <w:rPr>
+          <w:rFonts w:eastAsiaTheme="minorEastAsia"/>
+        </w:rPr>
+        <w:t xml:space="preserve"> v dokumentu </w:t>
+      </w:r>
+      <m:oMath>
+        <m:sSub>
+          <m:sSubPr>
+            <m:ctrlPr>
+              <w:rPr>
+                <w:rFonts w:ascii="Cambria Math" w:eastAsiaTheme="minorEastAsia" w:hAnsi="Cambria Math"/>
+                <w:i/>
+              </w:rPr>
+            </m:ctrlPr>
+          </m:sSubPr>
+          <m:e>
+            <m:r>
+              <w:rPr>
+                <w:rFonts w:ascii="Cambria Math" w:eastAsiaTheme="minorEastAsia" w:hAnsi="Cambria Math"/>
+              </w:rPr>
+              <m:t>d</m:t>
+            </m:r>
+          </m:e>
+          <m:sub>
+            <m:r>
+              <w:rPr>
+                <w:rFonts w:ascii="Cambria Math" w:eastAsiaTheme="minorEastAsia" w:hAnsi="Cambria Math"/>
+              </w:rPr>
+              <m:t>j</m:t>
+            </m:r>
+          </m:sub>
+        </m:sSub>
+      </m:oMath>
+      <w:r>
+        <w:rPr>
+          <w:rFonts w:eastAsiaTheme="minorEastAsia"/>
+        </w:rPr>
+        <w:t xml:space="preserve"> a </w:t>
+      </w:r>
+      <m:oMath>
+        <m:sSub>
+          <m:sSubPr>
+            <m:ctrlPr>
+              <w:rPr>
+                <w:rFonts w:ascii="Cambria Math" w:eastAsiaTheme="minorEastAsia" w:hAnsi="Cambria Math"/>
+              </w:rPr>
+            </m:ctrlPr>
+          </m:sSubPr>
+          <m:e>
+            <m:r>
+              <w:rPr>
+                <w:rFonts w:ascii="Cambria Math" w:eastAsiaTheme="minorEastAsia" w:hAnsi="Cambria Math"/>
+              </w:rPr>
+              <m:t>max</m:t>
+            </m:r>
+          </m:e>
+          <m:sub>
+            <m:r>
+              <w:rPr>
+                <w:rFonts w:ascii="Cambria Math" w:eastAsiaTheme="minorEastAsia" w:hAnsi="Cambria Math"/>
+              </w:rPr>
+              <m:t>i</m:t>
+            </m:r>
+          </m:sub>
+        </m:sSub>
+        <m:d>
+          <m:dPr>
+            <m:ctrlPr>
+              <w:rPr>
+                <w:rFonts w:ascii="Cambria Math" w:eastAsiaTheme="minorEastAsia" w:hAnsi="Cambria Math"/>
+                <w:i/>
+              </w:rPr>
+            </m:ctrlPr>
+          </m:dPr>
+          <m:e>
+            <m:sSub>
+              <m:sSubPr>
+                <m:ctrlPr>
+                  <w:rPr>
+                    <w:rFonts w:ascii="Cambria Math" w:eastAsiaTheme="minorEastAsia" w:hAnsi="Cambria Math"/>
+                    <w:i/>
+                  </w:rPr>
+                </m:ctrlPr>
+              </m:sSubPr>
+              <m:e>
+                <m:r>
+                  <w:rPr>
+                    <w:rFonts w:ascii="Cambria Math" w:eastAsiaTheme="minorEastAsia" w:hAnsi="Cambria Math"/>
+                  </w:rPr>
+                  <m:t>f</m:t>
+                </m:r>
+              </m:e>
+              <m:sub>
+                <m:r>
+                  <w:rPr>
+                    <w:rFonts w:ascii="Cambria Math" w:eastAsiaTheme="minorEastAsia" w:hAnsi="Cambria Math"/>
+                  </w:rPr>
+                  <m:t>ij</m:t>
+                </m:r>
+              </m:sub>
+            </m:sSub>
+          </m:e>
+        </m:d>
+      </m:oMath>
+      <w:r>
+        <w:rPr>
+          <w:rFonts w:eastAsiaTheme="minorEastAsia"/>
+        </w:rPr>
+        <w:t xml:space="preserve"> je nejvyšší frekvence termu </w:t>
+      </w:r>
+      <m:oMath>
+        <m:sSub>
+          <m:sSubPr>
+            <m:ctrlPr>
+              <w:rPr>
+                <w:rFonts w:ascii="Cambria Math" w:eastAsiaTheme="minorEastAsia" w:hAnsi="Cambria Math"/>
+                <w:i/>
+              </w:rPr>
+            </m:ctrlPr>
+          </m:sSubPr>
+          <m:e>
+            <m:r>
+              <w:rPr>
+                <w:rFonts w:ascii="Cambria Math" w:eastAsiaTheme="minorEastAsia" w:hAnsi="Cambria Math"/>
+              </w:rPr>
+              <m:t>t</m:t>
+            </m:r>
+          </m:e>
+          <m:sub>
+            <m:r>
+              <w:rPr>
+                <w:rFonts w:ascii="Cambria Math" w:eastAsiaTheme="minorEastAsia" w:hAnsi="Cambria Math"/>
+              </w:rPr>
+              <m:t>i</m:t>
+            </m:r>
+          </m:sub>
+        </m:sSub>
+      </m:oMath>
+      <w:r>
+        <w:rPr>
+          <w:rFonts w:eastAsiaTheme="minorEastAsia"/>
+        </w:rPr>
+        <w:t xml:space="preserve"> v celé kolekci. </w:t>
+      </w:r>
+    </w:p>
+    <w:p>
+      <w:pPr>
+        <w:pStyle w:val="Odstavcov"/>
+        <w:rPr>
+          <w:rFonts w:eastAsiaTheme="minorEastAsia"/>
+        </w:rPr>
+      </w:pPr>
+      <w:r>
+        <w:rPr>
+          <w:rFonts w:eastAsiaTheme="minorEastAsia"/>
+        </w:rPr>
+        <w:t xml:space="preserve">Následně spočítáme </w:t>
+      </w:r>
+      <m:oMath>
+        <m:sSub>
+          <m:sSubPr>
+            <m:ctrlPr>
+              <w:rPr>
+                <w:rFonts w:ascii="Cambria Math" w:hAnsi="Cambria Math"/>
+                <w:i/>
+              </w:rPr>
+            </m:ctrlPr>
+          </m:sSubPr>
+          <m:e>
+            <m:r>
+              <w:rPr>
+                <w:rFonts w:ascii="Cambria Math" w:hAnsi="Cambria Math"/>
+              </w:rPr>
+              <m:t>idf</m:t>
+            </m:r>
+          </m:e>
+          <m:sub>
+            <m:r>
+              <w:rPr>
+                <w:rFonts w:ascii="Cambria Math" w:hAnsi="Cambria Math"/>
+              </w:rPr>
+              <m:t>i</m:t>
+            </m:r>
+          </m:sub>
+        </m:sSub>
+      </m:oMath>
+      <w:r>
+        <w:rPr>
+          <w:rFonts w:eastAsiaTheme="minorEastAsia"/>
+        </w:rPr>
+        <w:t xml:space="preserve"> (inverzní dokumentovou frekvenci) a to jako:</w:t>
+      </w:r>
+    </w:p>
+    <w:p>
+      <w:pPr>
+        <w:pStyle w:val="Odstavcov"/>
+        <w:rPr>
+          <w:rFonts w:eastAsiaTheme="minorEastAsia"/>
+        </w:rPr>
+      </w:pPr>
+      <m:oMathPara>
+        <m:oMath>
+          <m:sSub>
+            <m:sSubPr>
+              <m:ctrlPr>
+                <w:rPr>
+                  <w:rFonts w:ascii="Cambria Math" w:eastAsiaTheme="minorEastAsia" w:hAnsi="Cambria Math"/>
+                  <w:i/>
+                </w:rPr>
+              </m:ctrlPr>
+            </m:sSubPr>
+            <m:e>
+              <m:r>
+                <w:rPr>
+                  <w:rFonts w:ascii="Cambria Math" w:eastAsiaTheme="minorEastAsia" w:hAnsi="Cambria Math"/>
+                </w:rPr>
+                <m:t>idf</m:t>
+              </m:r>
+            </m:e>
+            <m:sub>
+              <m:r>
+                <w:rPr>
+                  <w:rFonts w:ascii="Cambria Math" w:eastAsiaTheme="minorEastAsia" w:hAnsi="Cambria Math"/>
+                </w:rPr>
+                <m:t>i</m:t>
+              </m:r>
+            </m:sub>
+          </m:sSub>
+          <m:r>
+            <w:rPr>
+              <w:rFonts w:ascii="Cambria Math" w:eastAsiaTheme="minorEastAsia" w:hAnsi="Cambria Math"/>
+            </w:rPr>
+            <m:t>=</m:t>
+          </m:r>
+          <m:sSub>
+            <m:sSubPr>
+              <m:ctrlPr>
+                <w:rPr>
+                  <w:rFonts w:ascii="Cambria Math" w:eastAsiaTheme="minorEastAsia" w:hAnsi="Cambria Math"/>
+                  <w:i/>
+                </w:rPr>
+              </m:ctrlPr>
+            </m:sSubPr>
+            <m:e>
+              <m:r>
+                <w:rPr>
+                  <w:rFonts w:ascii="Cambria Math" w:eastAsiaTheme="minorEastAsia" w:hAnsi="Cambria Math"/>
+                </w:rPr>
+                <m:t>log</m:t>
+              </m:r>
+            </m:e>
+            <m:sub>
+              <m:r>
+                <w:rPr>
+                  <w:rFonts w:ascii="Cambria Math" w:eastAsiaTheme="minorEastAsia" w:hAnsi="Cambria Math"/>
+                </w:rPr>
+                <m:t>2</m:t>
+              </m:r>
+            </m:sub>
+          </m:sSub>
+          <m:d>
+            <m:dPr>
+              <m:ctrlPr>
+                <w:rPr>
+                  <w:rFonts w:ascii="Cambria Math" w:eastAsiaTheme="minorEastAsia" w:hAnsi="Cambria Math"/>
+                  <w:i/>
+                </w:rPr>
+              </m:ctrlPr>
+            </m:dPr>
+            <m:e>
+              <m:f>
+                <m:fPr>
+                  <m:ctrlPr>
+                    <w:rPr>
+                      <w:rFonts w:ascii="Cambria Math" w:eastAsiaTheme="minorEastAsia" w:hAnsi="Cambria Math"/>
+                      <w:i/>
+                    </w:rPr>
+                  </m:ctrlPr>
+                </m:fPr>
+                <m:num>
+                  <m:d>
+                    <m:dPr>
+                      <m:begChr m:val="|"/>
+                      <m:endChr m:val="|"/>
+                      <m:ctrlPr>
+                        <w:rPr>
+                          <w:rFonts w:ascii="Cambria Math" w:eastAsiaTheme="minorEastAsia" w:hAnsi="Cambria Math"/>
+                          <w:i/>
+                        </w:rPr>
+                      </m:ctrlPr>
+                    </m:dPr>
+                    <m:e>
+                      <m:r>
+                        <w:rPr>
+                          <w:rFonts w:ascii="Cambria Math" w:eastAsiaTheme="minorEastAsia" w:hAnsi="Cambria Math"/>
+                        </w:rPr>
+                        <m:t>d</m:t>
+                      </m:r>
+                    </m:e>
+                  </m:d>
+                </m:num>
+                <m:den>
+                  <m:sSub>
+                    <m:sSubPr>
+                      <m:ctrlPr>
+                        <w:rPr>
+                          <w:rFonts w:ascii="Cambria Math" w:eastAsiaTheme="minorEastAsia" w:hAnsi="Cambria Math"/>
+                        </w:rPr>
+                      </m:ctrlPr>
+                    </m:sSubPr>
+                    <m:e>
+                      <m:r>
+                        <w:rPr>
+                          <w:rFonts w:ascii="Cambria Math" w:eastAsiaTheme="minorEastAsia" w:hAnsi="Cambria Math"/>
+                        </w:rPr>
+                        <m:t>df</m:t>
+                      </m:r>
+                    </m:e>
+                    <m:sub>
+                      <m:r>
+                        <w:rPr>
+                          <w:rFonts w:ascii="Cambria Math" w:eastAsiaTheme="minorEastAsia" w:hAnsi="Cambria Math"/>
+                        </w:rPr>
+                        <m:t>i</m:t>
+                      </m:r>
+                    </m:sub>
+                  </m:sSub>
+                </m:den>
+              </m:f>
+            </m:e>
+          </m:d>
+        </m:oMath>
+      </m:oMathPara>
+    </w:p>
+    <w:p>
+      <w:pPr>
+        <w:pStyle w:val="Odstavcov"/>
+        <w:rPr>
+          <w:rFonts w:eastAsiaTheme="minorEastAsia"/>
+        </w:rPr>
+      </w:pPr>
+      <w:r>
+        <w:rPr>
+          <w:rFonts w:eastAsiaTheme="minorEastAsia"/>
+        </w:rPr>
+        <w:t>Výslednou váhu termu potom spočítáme jako</w:t>
+      </w:r>
+    </w:p>
+    <w:p>
+      <w:pPr>
+        <w:pStyle w:val="Odstavcov"/>
+        <w:rPr>
+          <w:rFonts w:eastAsiaTheme="minorEastAsia"/>
+        </w:rPr>
+      </w:pPr>
+      <m:oMathPara>
+        <m:oMath>
+          <m:sSub>
+            <m:sSubPr>
+              <m:ctrlPr>
+                <w:rPr>
+                  <w:rFonts w:ascii="Cambria Math" w:eastAsiaTheme="minorEastAsia" w:hAnsi="Cambria Math"/>
+                  <w:i/>
+                </w:rPr>
+              </m:ctrlPr>
+            </m:sSubPr>
+            <m:e>
+              <m:r>
+                <w:rPr>
+                  <w:rFonts w:ascii="Cambria Math" w:eastAsiaTheme="minorEastAsia" w:hAnsi="Cambria Math"/>
+                </w:rPr>
+                <m:t>w</m:t>
+              </m:r>
+            </m:e>
+            <m:sub>
+              <m:r>
+                <w:rPr>
+                  <w:rFonts w:ascii="Cambria Math" w:eastAsiaTheme="minorEastAsia" w:hAnsi="Cambria Math"/>
+                </w:rPr>
+                <m:t>ij</m:t>
+              </m:r>
+            </m:sub>
+          </m:sSub>
+          <m:r>
+            <w:rPr>
+              <w:rFonts w:ascii="Cambria Math" w:eastAsiaTheme="minorEastAsia" w:hAnsi="Cambria Math"/>
+            </w:rPr>
+            <m:t>=</m:t>
+          </m:r>
+          <m:sSub>
+            <m:sSubPr>
+              <m:ctrlPr>
+                <w:rPr>
+                  <w:rFonts w:ascii="Cambria Math" w:eastAsiaTheme="minorEastAsia" w:hAnsi="Cambria Math"/>
+                  <w:i/>
+                </w:rPr>
+              </m:ctrlPr>
+            </m:sSubPr>
+            <m:e>
+              <m:r>
+                <w:rPr>
+                  <w:rFonts w:ascii="Cambria Math" w:eastAsiaTheme="minorEastAsia" w:hAnsi="Cambria Math"/>
+                </w:rPr>
+                <m:t>idf</m:t>
+              </m:r>
+            </m:e>
+            <m:sub>
+              <m:r>
+                <w:rPr>
+                  <w:rFonts w:ascii="Cambria Math" w:eastAsiaTheme="minorEastAsia" w:hAnsi="Cambria Math"/>
+                </w:rPr>
+                <m:t>i</m:t>
+              </m:r>
+            </m:sub>
+          </m:sSub>
+          <m:r>
+            <w:rPr>
+              <w:rFonts w:ascii="Cambria Math" w:eastAsiaTheme="minorEastAsia" w:hAnsi="Cambria Math"/>
+            </w:rPr>
+            <m:t>*</m:t>
+          </m:r>
+          <m:sSub>
+            <m:sSubPr>
+              <m:ctrlPr>
+                <w:rPr>
+                  <w:rFonts w:ascii="Cambria Math" w:eastAsiaTheme="minorEastAsia" w:hAnsi="Cambria Math"/>
+                  <w:i/>
+                </w:rPr>
+              </m:ctrlPr>
+            </m:sSubPr>
+            <m:e>
+              <m:r>
+                <w:rPr>
+                  <w:rFonts w:ascii="Cambria Math" w:eastAsiaTheme="minorEastAsia" w:hAnsi="Cambria Math"/>
+                </w:rPr>
+                <m:t>tf</m:t>
+              </m:r>
+            </m:e>
+            <m:sub>
+              <m:r>
+                <w:rPr>
+                  <w:rFonts w:ascii="Cambria Math" w:eastAsiaTheme="minorEastAsia" w:hAnsi="Cambria Math"/>
+                </w:rPr>
+                <m:t>ij</m:t>
+              </m:r>
+            </m:sub>
+          </m:sSub>
+          <m:r>
+            <w:rPr>
+              <w:rFonts w:ascii="Cambria Math" w:eastAsiaTheme="minorEastAsia" w:hAnsi="Cambria Math"/>
+            </w:rPr>
+            <m:t xml:space="preserve"> </m:t>
+          </m:r>
+        </m:oMath>
+      </m:oMathPara>
+    </w:p>
+    <w:p>
+      <w:pPr>
+        <w:pStyle w:val="Odstavcov"/>
+        <w:rPr>
+          <w:rFonts w:eastAsiaTheme="minorEastAsia"/>
+        </w:rPr>
+      </w:pPr>
+    </w:p>
+    <w:p>
+      <w:pPr>
+        <w:pStyle w:val="Odstavcov"/>
+        <w:rPr>
+          <w:rFonts w:eastAsiaTheme="minorEastAsia"/>
+        </w:rPr>
+      </w:pPr>
+      <w:r>
+        <w:rPr>
+          <w:rFonts w:eastAsiaTheme="minorEastAsia"/>
+        </w:rPr>
+        <w:t xml:space="preserve">S takto vypočtenými vahami máme všechno potřebné k vytvoření invertovaného indexu, který si server uloží ve formě </w:t>
+      </w:r>
+      <w:proofErr w:type="spellStart"/>
+      <w:r>
+        <w:rPr>
+          <w:rFonts w:eastAsiaTheme="minorEastAsia"/>
+        </w:rPr>
+        <w:t>JSONu</w:t>
+      </w:r>
+      <w:proofErr w:type="spellEnd"/>
+      <w:r>
+        <w:rPr>
+          <w:rFonts w:eastAsiaTheme="minorEastAsia"/>
+        </w:rPr>
+        <w:t xml:space="preserve"> do souboru pro použití při dalším spuštění. Zároveň si server drží invertovaný index v paměti a čeká na požadavky od klienta.</w:t>
+      </w:r>
+    </w:p>
+    <w:p>
+      <w:pPr>
+        <w:pStyle w:val="slovannadpis2rovn"/>
+      </w:pPr>
+      <w:r>
+        <w:lastRenderedPageBreak/>
+        <w:t>Zpracování dotazů</w:t>
+      </w:r>
+    </w:p>
+    <w:p>
+      <w:pPr>
+        <w:pStyle w:val="Odstavcov"/>
+      </w:pPr>
+      <w:r>
+        <w:t xml:space="preserve">Server přijímá dotazy ve formě textových řetězců. Ty následně </w:t>
+      </w:r>
+      <w:proofErr w:type="spellStart"/>
+      <w:r>
+        <w:t>parsuje</w:t>
+      </w:r>
+      <w:proofErr w:type="spellEnd"/>
+      <w:r>
+        <w:t xml:space="preserve"> na jednotlivá slova a logické spojky (program zpracovává jak formát logických operátorů typu </w:t>
+      </w:r>
+      <w:r>
+        <w:rPr>
+          <w:lang w:val="en-US"/>
+        </w:rPr>
+        <w:t xml:space="preserve">“&amp;&amp;” </w:t>
+      </w:r>
+      <w:r>
+        <w:t>nebo</w:t>
+      </w:r>
+      <w:r>
+        <w:rPr>
+          <w:lang w:val="en-US"/>
+        </w:rPr>
+        <w:t xml:space="preserve"> “||” ale </w:t>
+      </w:r>
+      <w:r>
+        <w:t xml:space="preserve">i textový formát </w:t>
+      </w:r>
+      <w:r>
+        <w:rPr>
+          <w:lang w:val="en-US"/>
+        </w:rPr>
+        <w:t>“and”, “or”</w:t>
+      </w:r>
+      <w:r>
+        <w:t>).</w:t>
+      </w:r>
+      <w:r>
+        <w:t xml:space="preserve"> Výsledkem je pole tokenů obsahující logické operátory a jednotlivá slova.</w:t>
+      </w:r>
+    </w:p>
+    <w:p>
+      <w:pPr>
+        <w:pStyle w:val="Odstavcov"/>
+      </w:pPr>
+      <w:r>
+        <w:t>V další fázi je z tohoto pole tokenů vytvořen AST (</w:t>
+      </w:r>
+      <w:proofErr w:type="spellStart"/>
+      <w:r>
+        <w:t>Abstract</w:t>
+      </w:r>
+      <w:proofErr w:type="spellEnd"/>
+      <w:r>
+        <w:t xml:space="preserve"> Syntax </w:t>
+      </w:r>
+      <w:proofErr w:type="spellStart"/>
+      <w:r>
+        <w:t>Tree</w:t>
+      </w:r>
+      <w:proofErr w:type="spellEnd"/>
+      <w:r>
+        <w:t>), kde jednotlivé nody stromu představují logický operátor nebo samotný výraz. Tento strom je tvořen rekurzivně zpracováním pole tokenů. V rámci zpracování jsou brány v potaz také priority operátorů.</w:t>
+      </w:r>
+    </w:p>
+    <w:p>
+      <w:pPr>
+        <w:pStyle w:val="slovannadpis2rovn"/>
+      </w:pPr>
+      <w:r>
+        <w:t>Zpracování dotazů</w:t>
+      </w:r>
+    </w:p>
+    <w:p>
+      <w:pPr>
+        <w:pStyle w:val="Odstavcov"/>
+      </w:pPr>
+    </w:p>
+    <w:p>
+      <w:pPr>
+        <w:pStyle w:val="slovannadpis1rovn"/>
+      </w:pPr>
+      <w:r>
+        <w:t>Implementace</w:t>
+      </w:r>
+    </w:p>
+    <w:p>
+      <w:pPr>
+        <w:pStyle w:val="slovannadpis2rovn"/>
+      </w:pPr>
+      <w:r>
+        <w:t>Použité technologie a knihovny</w:t>
+      </w:r>
+    </w:p>
+    <w:p>
+      <w:pPr>
+        <w:pStyle w:val="Odstavcov"/>
+      </w:pPr>
+      <w:r>
+        <w:t xml:space="preserve">Pro implementaci projektu byl zvolen jazyk Javascript. Projekt je rozdělen na část serveru a klienta, kde klient využívá framework React.js a server Node.js. </w:t>
+      </w:r>
+      <w:r>
+        <w:t xml:space="preserve">Program využívá pro svou činnost různé balíčky (knihovny) pro práci s komunikací mezi klientem a serverem, kromě těchto využívá jmenovitě balíček </w:t>
+      </w:r>
+      <w:hyperlink r:id="rId6" w:history="1">
+        <w:r>
+          <w:rPr>
+            <w:rStyle w:val="Hypertextovodkaz"/>
+          </w:rPr>
+          <w:t>Natural</w:t>
+        </w:r>
+      </w:hyperlink>
+      <w:r>
+        <w:t xml:space="preserve">, který se stará o zpracování </w:t>
+      </w:r>
+      <w:proofErr w:type="spellStart"/>
+      <w:r>
+        <w:t>stemmování</w:t>
+      </w:r>
+      <w:proofErr w:type="spellEnd"/>
+      <w:r>
+        <w:t>/lemmatizace</w:t>
+      </w:r>
+      <w:r>
+        <w:t xml:space="preserve"> textu a</w:t>
+      </w:r>
+      <w:r>
+        <w:t xml:space="preserve"> následnou</w:t>
+      </w:r>
+      <w:r>
+        <w:t xml:space="preserve"> </w:t>
+      </w:r>
+      <w:proofErr w:type="spellStart"/>
+      <w:r>
+        <w:t>tokenizaci</w:t>
+      </w:r>
+      <w:proofErr w:type="spellEnd"/>
+      <w:r>
+        <w:t xml:space="preserve">. </w:t>
+      </w:r>
+      <w:r>
+        <w:t>Aplikace nevyužívá žádnou specializovanou databázi a</w:t>
+      </w:r>
+      <w:r>
+        <w:t xml:space="preserve"> přijímá soubory ve </w:t>
+      </w:r>
+      <w:proofErr w:type="spellStart"/>
+      <w:r>
+        <w:t>file</w:t>
+      </w:r>
+      <w:proofErr w:type="spellEnd"/>
+      <w:r>
+        <w:t xml:space="preserve"> systému počítače s uloženým textem.</w:t>
+      </w:r>
+      <w:r>
+        <w:t xml:space="preserve"> </w:t>
+      </w:r>
+    </w:p>
+    <w:p>
+      <w:pPr>
+        <w:pStyle w:val="slovannadpis2rovn"/>
+      </w:pPr>
+      <w:r>
+        <w:t>Instalační instrukce</w:t>
+      </w:r>
+    </w:p>
+    <w:p>
+      <w:pPr>
+        <w:pStyle w:val="slovannadpis1rovn"/>
+      </w:pPr>
+      <w:r>
+        <w:t>Příklad výstupu</w:t>
+      </w:r>
+    </w:p>
+    <w:p>
+      <w:pPr>
+        <w:pStyle w:val="slovannadpis1rovn"/>
+      </w:pPr>
+      <w:r>
+        <w:t>Experimentální sekce</w:t>
+      </w:r>
+    </w:p>
+    <w:p>
+      <w:pPr>
+        <w:pStyle w:val="slovannadpis1rovn"/>
+      </w:pPr>
+      <w:r>
+        <w:t>Diskuse</w:t>
+      </w:r>
+    </w:p>
+    <w:p>
+      <w:pPr>
+        <w:pStyle w:val="slovannadpis1rovn"/>
+      </w:pPr>
+      <w:r>
         <w:t>Závěr</w:t>
       </w:r>
     </w:p>
@@ -552,6 +1665,187 @@
     </w:lvl>
   </w:abstractNum>
   <w:abstractNum w:abstractNumId="1" w15:restartNumberingAfterBreak="0">
+    <w:nsid w:val="44B06025"/>
+    <w:multiLevelType w:val="multilevel"/>
+    <w:tmpl w:val="3E887CBC"/>
+    <w:lvl w:ilvl="0">
+      <w:start w:val="1"/>
+      <w:numFmt w:val="decimal"/>
+      <w:pStyle w:val="slovannadpis1rovn"/>
+      <w:lvlText w:val="%1."/>
+      <w:lvlJc w:val="left"/>
+      <w:pPr>
+        <w:ind w:left="360" w:hanging="360"/>
+      </w:pPr>
+      <w:rPr>
+        <w:rFonts w:hint="default"/>
+      </w:rPr>
+    </w:lvl>
+    <w:lvl w:ilvl="1">
+      <w:start w:val="1"/>
+      <w:numFmt w:val="decimal"/>
+      <w:pStyle w:val="slovannadpis2rovn"/>
+      <w:lvlText w:val="%1.%2."/>
+      <w:lvlJc w:val="left"/>
+      <w:pPr>
+        <w:ind w:left="1709" w:hanging="432"/>
+      </w:pPr>
+    </w:lvl>
+    <w:lvl w:ilvl="2">
+      <w:start w:val="1"/>
+      <w:numFmt w:val="decimal"/>
+      <w:lvlText w:val="%1.%2.%3."/>
+      <w:lvlJc w:val="left"/>
+      <w:pPr>
+        <w:ind w:left="1224" w:hanging="504"/>
+      </w:pPr>
+    </w:lvl>
+    <w:lvl w:ilvl="3">
+      <w:start w:val="1"/>
+      <w:numFmt w:val="decimal"/>
+      <w:lvlText w:val="%1.%2.%3.%4."/>
+      <w:lvlJc w:val="left"/>
+      <w:pPr>
+        <w:ind w:left="1728" w:hanging="648"/>
+      </w:pPr>
+    </w:lvl>
+    <w:lvl w:ilvl="4">
+      <w:start w:val="1"/>
+      <w:numFmt w:val="decimal"/>
+      <w:lvlText w:val="%1.%2.%3.%4.%5."/>
+      <w:lvlJc w:val="left"/>
+      <w:pPr>
+        <w:ind w:left="2232" w:hanging="792"/>
+      </w:pPr>
+    </w:lvl>
+    <w:lvl w:ilvl="5">
+      <w:start w:val="1"/>
+      <w:numFmt w:val="decimal"/>
+      <w:lvlText w:val="%1.%2.%3.%4.%5.%6."/>
+      <w:lvlJc w:val="left"/>
+      <w:pPr>
+        <w:ind w:left="2736" w:hanging="936"/>
+      </w:pPr>
+    </w:lvl>
+    <w:lvl w:ilvl="6">
+      <w:start w:val="1"/>
+      <w:numFmt w:val="decimal"/>
+      <w:lvlText w:val="%1.%2.%3.%4.%5.%6.%7."/>
+      <w:lvlJc w:val="left"/>
+      <w:pPr>
+        <w:ind w:left="3240" w:hanging="1080"/>
+      </w:pPr>
+    </w:lvl>
+    <w:lvl w:ilvl="7">
+      <w:start w:val="1"/>
+      <w:numFmt w:val="decimal"/>
+      <w:lvlText w:val="%1.%2.%3.%4.%5.%6.%7.%8."/>
+      <w:lvlJc w:val="left"/>
+      <w:pPr>
+        <w:ind w:left="3744" w:hanging="1224"/>
+      </w:pPr>
+    </w:lvl>
+    <w:lvl w:ilvl="8">
+      <w:start w:val="1"/>
+      <w:numFmt w:val="decimal"/>
+      <w:lvlText w:val="%1.%2.%3.%4.%5.%6.%7.%8.%9."/>
+      <w:lvlJc w:val="left"/>
+      <w:pPr>
+        <w:ind w:left="4320" w:hanging="1440"/>
+      </w:pPr>
+    </w:lvl>
+  </w:abstractNum>
+  <w:abstractNum w:abstractNumId="2" w15:restartNumberingAfterBreak="0">
+    <w:nsid w:val="47FF40BA"/>
+    <w:multiLevelType w:val="multilevel"/>
+    <w:tmpl w:val="880A8204"/>
+    <w:lvl w:ilvl="0">
+      <w:start w:val="1"/>
+      <w:numFmt w:val="decimal"/>
+      <w:lvlText w:val="%1."/>
+      <w:lvlJc w:val="left"/>
+      <w:pPr>
+        <w:ind w:left="360" w:hanging="360"/>
+      </w:pPr>
+      <w:rPr>
+        <w:rFonts w:hint="default"/>
+      </w:rPr>
+    </w:lvl>
+    <w:lvl w:ilvl="1">
+      <w:start w:val="1"/>
+      <w:numFmt w:val="decimal"/>
+      <w:pStyle w:val="Nadpis2rovn"/>
+      <w:lvlText w:val="%1.%2."/>
+      <w:lvlJc w:val="left"/>
+      <w:pPr>
+        <w:ind w:left="716" w:hanging="432"/>
+      </w:pPr>
+    </w:lvl>
+    <w:lvl w:ilvl="2">
+      <w:start w:val="1"/>
+      <w:numFmt w:val="decimal"/>
+      <w:lvlText w:val="%1.%2.%3."/>
+      <w:lvlJc w:val="left"/>
+      <w:pPr>
+        <w:ind w:left="1224" w:hanging="504"/>
+      </w:pPr>
+    </w:lvl>
+    <w:lvl w:ilvl="3">
+      <w:start w:val="1"/>
+      <w:numFmt w:val="decimal"/>
+      <w:lvlText w:val="%1.%2.%3.%4."/>
+      <w:lvlJc w:val="left"/>
+      <w:pPr>
+        <w:ind w:left="1728" w:hanging="648"/>
+      </w:pPr>
+    </w:lvl>
+    <w:lvl w:ilvl="4">
+      <w:start w:val="1"/>
+      <w:numFmt w:val="decimal"/>
+      <w:lvlText w:val="%1.%2.%3.%4.%5."/>
+      <w:lvlJc w:val="left"/>
+      <w:pPr>
+        <w:ind w:left="2232" w:hanging="792"/>
+      </w:pPr>
+    </w:lvl>
+    <w:lvl w:ilvl="5">
+      <w:start w:val="1"/>
+      <w:numFmt w:val="decimal"/>
+      <w:lvlText w:val="%1.%2.%3.%4.%5.%6."/>
+      <w:lvlJc w:val="left"/>
+      <w:pPr>
+        <w:ind w:left="2736" w:hanging="936"/>
+      </w:pPr>
+    </w:lvl>
+    <w:lvl w:ilvl="6">
+      <w:start w:val="1"/>
+      <w:numFmt w:val="decimal"/>
+      <w:lvlText w:val="%1.%2.%3.%4.%5.%6.%7."/>
+      <w:lvlJc w:val="left"/>
+      <w:pPr>
+        <w:ind w:left="3240" w:hanging="1080"/>
+      </w:pPr>
+    </w:lvl>
+    <w:lvl w:ilvl="7">
+      <w:start w:val="1"/>
+      <w:numFmt w:val="decimal"/>
+      <w:lvlText w:val="%1.%2.%3.%4.%5.%6.%7.%8."/>
+      <w:lvlJc w:val="left"/>
+      <w:pPr>
+        <w:ind w:left="3744" w:hanging="1224"/>
+      </w:pPr>
+    </w:lvl>
+    <w:lvl w:ilvl="8">
+      <w:start w:val="1"/>
+      <w:numFmt w:val="decimal"/>
+      <w:lvlText w:val="%1.%2.%3.%4.%5.%6.%7.%8.%9."/>
+      <w:lvlJc w:val="left"/>
+      <w:pPr>
+        <w:ind w:left="4320" w:hanging="1440"/>
+      </w:pPr>
+    </w:lvl>
+  </w:abstractNum>
+  <w:abstractNum w:abstractNumId="3" w15:restartNumberingAfterBreak="0">
     <w:nsid w:val="55352AA1"/>
     <w:multiLevelType w:val="hybridMultilevel"/>
     <w:tmpl w:val="F1C81200"/>
@@ -664,7 +1958,7 @@
       </w:rPr>
     </w:lvl>
   </w:abstractNum>
-  <w:abstractNum w:abstractNumId="2" w15:restartNumberingAfterBreak="0">
+  <w:abstractNum w:abstractNumId="4" w15:restartNumberingAfterBreak="0">
     <w:nsid w:val="67167F49"/>
     <w:multiLevelType w:val="multilevel"/>
     <w:tmpl w:val="E48A15D2"/>
@@ -777,7 +2071,94 @@
       </w:pPr>
     </w:lvl>
   </w:abstractNum>
-  <w:abstractNum w:abstractNumId="3" w15:restartNumberingAfterBreak="0">
+  <w:abstractNum w:abstractNumId="5" w15:restartNumberingAfterBreak="0">
+    <w:nsid w:val="77413901"/>
+    <w:multiLevelType w:val="multilevel"/>
+    <w:tmpl w:val="67ACD008"/>
+    <w:lvl w:ilvl="0">
+      <w:start w:val="1"/>
+      <w:numFmt w:val="decimal"/>
+      <w:pStyle w:val="Nadpis1rovn"/>
+      <w:lvlText w:val="%1."/>
+      <w:lvlJc w:val="left"/>
+      <w:pPr>
+        <w:ind w:left="360" w:hanging="360"/>
+      </w:pPr>
+    </w:lvl>
+    <w:lvl w:ilvl="1">
+      <w:start w:val="1"/>
+      <w:numFmt w:val="decimal"/>
+      <w:lvlText w:val="%1.%2."/>
+      <w:lvlJc w:val="left"/>
+      <w:pPr>
+        <w:ind w:left="792" w:hanging="432"/>
+      </w:pPr>
+    </w:lvl>
+    <w:lvl w:ilvl="2">
+      <w:start w:val="1"/>
+      <w:numFmt w:val="decimal"/>
+      <w:lvlText w:val="%1.%2.%3."/>
+      <w:lvlJc w:val="left"/>
+      <w:pPr>
+        <w:ind w:left="1224" w:hanging="504"/>
+      </w:pPr>
+    </w:lvl>
+    <w:lvl w:ilvl="3">
+      <w:start w:val="1"/>
+      <w:numFmt w:val="decimal"/>
+      <w:lvlText w:val="%1.%2.%3.%4."/>
+      <w:lvlJc w:val="left"/>
+      <w:pPr>
+        <w:ind w:left="1728" w:hanging="648"/>
+      </w:pPr>
+    </w:lvl>
+    <w:lvl w:ilvl="4">
+      <w:start w:val="1"/>
+      <w:numFmt w:val="decimal"/>
+      <w:lvlText w:val="%1.%2.%3.%4.%5."/>
+      <w:lvlJc w:val="left"/>
+      <w:pPr>
+        <w:ind w:left="2232" w:hanging="792"/>
+      </w:pPr>
+    </w:lvl>
+    <w:lvl w:ilvl="5">
+      <w:start w:val="1"/>
+      <w:numFmt w:val="decimal"/>
+      <w:lvlText w:val="%1.%2.%3.%4.%5.%6."/>
+      <w:lvlJc w:val="left"/>
+      <w:pPr>
+        <w:ind w:left="2736" w:hanging="936"/>
+      </w:pPr>
+    </w:lvl>
+    <w:lvl w:ilvl="6">
+      <w:start w:val="1"/>
+      <w:numFmt w:val="decimal"/>
+      <w:lvlText w:val="%1.%2.%3.%4.%5.%6.%7."/>
+      <w:lvlJc w:val="left"/>
+      <w:pPr>
+        <w:ind w:left="3240" w:hanging="1080"/>
+      </w:pPr>
+    </w:lvl>
+    <w:lvl w:ilvl="7">
+      <w:start w:val="1"/>
+      <w:numFmt w:val="decimal"/>
+      <w:lvlText w:val="%1.%2.%3.%4.%5.%6.%7.%8."/>
+      <w:lvlJc w:val="left"/>
+      <w:pPr>
+        <w:ind w:left="3744" w:hanging="1224"/>
+      </w:pPr>
+    </w:lvl>
+    <w:lvl w:ilvl="8">
+      <w:start w:val="1"/>
+      <w:numFmt w:val="decimal"/>
+      <w:lvlText w:val="%1.%2.%3.%4.%5.%6.%7.%8.%9."/>
+      <w:lvlJc w:val="left"/>
+      <w:pPr>
+        <w:ind w:left="4320" w:hanging="1440"/>
+      </w:pPr>
+    </w:lvl>
+  </w:abstractNum>
+  <w:abstractNum w:abstractNumId="6" w15:restartNumberingAfterBreak="0">
     <w:nsid w:val="7EE57B92"/>
     <w:multiLevelType w:val="multilevel"/>
     <w:tmpl w:val="B88EA3A0"/>
@@ -898,16 +2279,28 @@
     <w:abstractNumId w:val="0"/>
   </w:num>
   <w:num w:numId="3">
+    <w:abstractNumId w:val="4"/>
+  </w:num>
+  <w:num w:numId="4">
+    <w:abstractNumId w:val="3"/>
+  </w:num>
+  <w:num w:numId="5">
+    <w:abstractNumId w:val="4"/>
+  </w:num>
+  <w:num w:numId="6">
+    <w:abstractNumId w:val="6"/>
+  </w:num>
+  <w:num w:numId="7">
     <w:abstractNumId w:val="2"/>
   </w:num>
-  <w:num w:numId="4">
+  <w:num w:numId="8">
+    <w:abstractNumId w:val="5"/>
+  </w:num>
+  <w:num w:numId="9">
     <w:abstractNumId w:val="1"/>
   </w:num>
-  <w:num w:numId="5">
-    <w:abstractNumId w:val="2"/>
-  </w:num>
-  <w:num w:numId="6">
-    <w:abstractNumId w:val="3"/>
+  <w:num w:numId="10">
+    <w:abstractNumId w:val="1"/>
   </w:num>
 </w:numbering>
 </file>
@@ -1683,17 +3076,20 @@
     <w:name w:val="Nadpis 1. úrovně"/>
     <w:next w:val="Normln"/>
     <w:qFormat/>
-    <w:rsid w:val="00CE75E3"/>
+    <w:rsid w:val="00401DB5"/>
     <w:pPr>
       <w:keepNext/>
       <w:keepLines/>
+      <w:numPr>
+        <w:numId w:val="8"/>
+      </w:numPr>
       <w:spacing w:after="140" w:line="288" w:lineRule="auto"/>
       <w:outlineLvl w:val="0"/>
     </w:pPr>
     <w:rPr>
       <w:rFonts w:ascii="Times New Roman" w:hAnsi="Times New Roman" w:cs="Times New Roman"/>
       <w:b/>
-      <w:color w:val="2E74B5" w:themeColor="accent1" w:themeShade="BF"/>
+      <w:color w:val="44546A" w:themeColor="text2"/>
       <w:sz w:val="40"/>
       <w:szCs w:val="24"/>
     </w:rPr>
@@ -1703,9 +3099,14 @@
     <w:basedOn w:val="Nadpis1rovn"/>
     <w:next w:val="Normln"/>
     <w:qFormat/>
-    <w:rsid w:val="0003195F"/>
+    <w:rsid w:val="00401DB5"/>
     <w:pPr>
+      <w:numPr>
+        <w:ilvl w:val="1"/>
+        <w:numId w:val="7"/>
+      </w:numPr>
       <w:spacing w:before="280"/>
+      <w:ind w:left="284" w:hanging="284"/>
       <w:outlineLvl w:val="1"/>
     </w:pPr>
     <w:rPr>
@@ -1724,7 +3125,6 @@
       <w:outlineLvl w:val="2"/>
     </w:pPr>
     <w:rPr>
-      <w:color w:val="2E74B5" w:themeColor="accent1" w:themeShade="BF"/>
       <w:sz w:val="24"/>
     </w:rPr>
   </w:style>
@@ -1751,6 +3151,82 @@
     <w:rPr>
       <w:rFonts w:eastAsiaTheme="minorEastAsia"/>
       <w:lang w:eastAsia="cs-CZ"/>
+    </w:rPr>
+  </w:style>
+  <w:style w:type="character" w:styleId="Hypertextovodkaz">
+    <w:name w:val="Hyperlink"/>
+    <w:basedOn w:val="Standardnpsmoodstavce"/>
+    <w:uiPriority w:val="99"/>
+    <w:unhideWhenUsed/>
+    <w:rsid w:val="0045130D"/>
+    <w:rPr>
+      <w:color w:val="0563C1" w:themeColor="hyperlink"/>
+      <w:u w:val="single"/>
+    </w:rPr>
+  </w:style>
+  <w:style w:type="character" w:styleId="Nevyeenzmnka">
+    <w:name w:val="Unresolved Mention"/>
+    <w:basedOn w:val="Standardnpsmoodstavce"/>
+    <w:uiPriority w:val="99"/>
+    <w:semiHidden/>
+    <w:unhideWhenUsed/>
+    <w:rsid w:val="0045130D"/>
+    <w:rPr>
+      <w:color w:val="605E5C"/>
+      <w:shd w:val="clear" w:color="auto" w:fill="E1DFDD"/>
+    </w:rPr>
+  </w:style>
+  <w:style w:type="character" w:styleId="Zstupntext">
+    <w:name w:val="Placeholder Text"/>
+    <w:basedOn w:val="Standardnpsmoodstavce"/>
+    <w:uiPriority w:val="99"/>
+    <w:semiHidden/>
+    <w:rsid w:val="00BF2804"/>
+    <w:rPr>
+      <w:color w:val="808080"/>
+    </w:rPr>
+  </w:style>
+  <w:style w:type="paragraph" w:customStyle="1" w:styleId="slovannadpis1rovn">
+    <w:name w:val="Číslovaný nadpis 1. úrovně"/>
+    <w:next w:val="Normln"/>
+    <w:qFormat/>
+    <w:rsid w:val="008C6276"/>
+    <w:pPr>
+      <w:keepNext/>
+      <w:keepLines/>
+      <w:numPr>
+        <w:numId w:val="10"/>
+      </w:numPr>
+      <w:spacing w:after="140" w:line="288" w:lineRule="auto"/>
+      <w:ind w:left="357" w:hanging="357"/>
+      <w:outlineLvl w:val="0"/>
+    </w:pPr>
+    <w:rPr>
+      <w:rFonts w:ascii="Times New Roman" w:hAnsi="Times New Roman" w:cs="Times New Roman"/>
+      <w:b/>
+      <w:color w:val="0B3939"/>
+      <w:sz w:val="44"/>
+      <w:szCs w:val="28"/>
+    </w:rPr>
+  </w:style>
+  <w:style w:type="paragraph" w:customStyle="1" w:styleId="slovannadpis2rovn">
+    <w:name w:val="Číslovaný nadpis 2. úrovně"/>
+    <w:basedOn w:val="slovannadpis1rovn"/>
+    <w:next w:val="Odstavcov"/>
+    <w:qFormat/>
+    <w:rsid w:val="00905A68"/>
+    <w:pPr>
+      <w:numPr>
+        <w:ilvl w:val="1"/>
+      </w:numPr>
+      <w:spacing w:before="280"/>
+      <w:ind w:left="426" w:hanging="426"/>
+      <w:outlineLvl w:val="1"/>
+    </w:pPr>
+    <w:rPr>
+      <w:color w:val="136464"/>
+      <w:sz w:val="36"/>
+      <w:szCs w:val="36"/>
     </w:rPr>
   </w:style>
 </w:styles>
@@ -1933,7 +3409,7 @@
     <w:charset w:val="EE"/>
     <w:family w:val="roman"/>
     <w:pitch w:val="variable"/>
-    <w:sig w:usb0="E0002AFF" w:usb1="C0007843" w:usb2="00000009" w:usb3="00000000" w:csb0="000001FF" w:csb1="00000000"/>
+    <w:sig w:usb0="E0002EFF" w:usb1="C000785B" w:usb2="00000009" w:usb3="00000000" w:csb0="000001FF" w:csb1="00000000"/>
   </w:font>
   <w:font w:name="Wingdings">
     <w:panose1 w:val="05000000000000000000"/>
@@ -1954,21 +3430,21 @@
     <w:charset w:val="EE"/>
     <w:family w:val="swiss"/>
     <w:pitch w:val="variable"/>
-    <w:sig w:usb0="E0002AFF" w:usb1="4000ACFF" w:usb2="00000001" w:usb3="00000000" w:csb0="000001FF" w:csb1="00000000"/>
+    <w:sig w:usb0="E4002EFF" w:usb1="C000247B" w:usb2="00000009" w:usb3="00000000" w:csb0="000001FF" w:csb1="00000000"/>
   </w:font>
   <w:font w:name="Cambria">
     <w:panose1 w:val="02040503050406030204"/>
     <w:charset w:val="EE"/>
     <w:family w:val="roman"/>
     <w:pitch w:val="variable"/>
-    <w:sig w:usb0="A00002EF" w:usb1="4000004B" w:usb2="00000000" w:usb3="00000000" w:csb0="0000019F" w:csb1="00000000"/>
+    <w:sig w:usb0="E00006FF" w:usb1="420024FF" w:usb2="02000000" w:usb3="00000000" w:csb0="0000019F" w:csb1="00000000"/>
   </w:font>
   <w:font w:name="Calibri Light">
     <w:panose1 w:val="020F0302020204030204"/>
     <w:charset w:val="EE"/>
     <w:family w:val="swiss"/>
     <w:pitch w:val="variable"/>
-    <w:sig w:usb0="A0002AEF" w:usb1="4000207B" w:usb2="00000000" w:usb3="00000000" w:csb0="000001FF" w:csb1="00000000"/>
+    <w:sig w:usb0="E4002EFF" w:usb1="C000247B" w:usb2="00000009" w:usb3="00000000" w:csb0="000001FF" w:csb1="00000000"/>
   </w:font>
   <w:font w:name="Garamond">
     <w:panose1 w:val="02020404030301010803"/>
@@ -1976,6 +3452,13 @@
     <w:family w:val="roman"/>
     <w:pitch w:val="variable"/>
     <w:sig w:usb0="00000287" w:usb1="00000000" w:usb2="00000000" w:usb3="00000000" w:csb0="0000009F" w:csb1="00000000"/>
+  </w:font>
+  <w:font w:name="Cambria Math">
+    <w:panose1 w:val="02040503050406030204"/>
+    <w:charset w:val="EE"/>
+    <w:family w:val="roman"/>
+    <w:pitch w:val="variable"/>
+    <w:sig w:usb0="E00006FF" w:usb1="420024FF" w:usb2="02000000" w:usb3="00000000" w:csb0="0000019F" w:csb1="00000000"/>
   </w:font>
 </w:fonts>
 </file>
@@ -1998,6 +3481,9 @@
   <w:rsids>
     <w:rsidRoot w:val="00103B1E"/>
     <w:rsid w:val="00103B1E"/>
+    <w:rsid w:val="00513E59"/>
+    <w:rsid w:val="005A77F7"/>
+    <w:rsid w:val="00627050"/>
     <w:rsid w:val="00EB6227"/>
   </w:rsids>
   <m:mathPr>
@@ -2467,6 +3953,16 @@
     <w:name w:val="B3D6B6EACF804FEDB3AFE1B7D6197E0A"/>
     <w:rsid w:val="00103B1E"/>
   </w:style>
+  <w:style w:type="character" w:styleId="Zstupntext">
+    <w:name w:val="Placeholder Text"/>
+    <w:basedOn w:val="Standardnpsmoodstavce"/>
+    <w:uiPriority w:val="99"/>
+    <w:semiHidden/>
+    <w:rsid w:val="005A77F7"/>
+    <w:rPr>
+      <w:color w:val="808080"/>
+    </w:rPr>
+  </w:style>
 </w:styles>
 </file>
 

</xml_diff>

<commit_message>
[FIX] missing return in fillRestFiles and typing
</commit_message>
<xml_diff>
--- a/Projektová dokumentace.docx
+++ b/Projektová dokumentace.docx
@@ -1423,7 +1423,37 @@
         <w:t>vráceny</w:t>
       </w:r>
       <w:r>
-        <w:t xml:space="preserve"> hodnoty v invertovaném indexu.</w:t>
+        <w:t xml:space="preserve"> hodnoty v invertovaném indexu</w:t>
+      </w:r>
+      <w:r>
+        <w:t xml:space="preserve"> včetně váhy a umístění souboru</w:t>
+      </w:r>
+      <w:r>
+        <w:t>.</w:t>
+      </w:r>
+    </w:p>
+    <w:p>
+      <w:pPr>
+        <w:pStyle w:val="Odstavcov"/>
+      </w:pPr>
+      <w:r>
+        <w:t xml:space="preserve">Při vyhodnocení AND operátorů se postupuje podobně jako při </w:t>
+      </w:r>
+      <w:proofErr w:type="spellStart"/>
+      <w:r>
+        <w:t>zatřizování</w:t>
+      </w:r>
+      <w:proofErr w:type="spellEnd"/>
+      <w:r>
+        <w:t xml:space="preserve"> v </w:t>
+      </w:r>
+      <w:proofErr w:type="spellStart"/>
+      <w:r>
+        <w:t>merge</w:t>
+      </w:r>
+      <w:proofErr w:type="spellEnd"/>
+      <w:r>
+        <w:t xml:space="preserve"> sortu. </w:t>
       </w:r>
     </w:p>
     <w:p>
@@ -1501,9 +1531,6 @@
       <w:proofErr w:type="spellEnd"/>
       <w:r>
         <w:t xml:space="preserve"> systému počítače s uloženým textem.</w:t>
-      </w:r>
-      <w:r>
-        <w:t xml:space="preserve"> </w:t>
       </w:r>
     </w:p>
     <w:p>
@@ -3489,6 +3516,7 @@
   </w:compat>
   <w:rsids>
     <w:rsidRoot w:val="00103B1E"/>
+    <w:rsid w:val="000125A7"/>
     <w:rsid w:val="00103B1E"/>
     <w:rsid w:val="005A77F7"/>
     <w:rsid w:val="00627050"/>

</xml_diff>

<commit_message>
[ADD] typing to queries and documentation
</commit_message>
<xml_diff>
--- a/Projektová dokumentace.docx
+++ b/Projektová dokumentace.docx
@@ -332,6 +332,1053 @@
         </w:p>
       </w:sdtContent>
     </w:sdt>
+    <w:sdt>
+      <w:sdtPr>
+        <w:id w:val="-481316101"/>
+        <w:docPartObj>
+          <w:docPartGallery w:val="Table of Contents"/>
+          <w:docPartUnique/>
+        </w:docPartObj>
+      </w:sdtPr>
+      <w:sdtEndPr>
+        <w:rPr>
+          <w:rFonts w:ascii="Cambria" w:eastAsiaTheme="minorHAnsi" w:hAnsi="Cambria" w:cstheme="minorBidi"/>
+          <w:b/>
+          <w:bCs/>
+          <w:color w:val="auto"/>
+          <w:sz w:val="22"/>
+          <w:szCs w:val="22"/>
+          <w:lang w:eastAsia="en-US"/>
+        </w:rPr>
+      </w:sdtEndPr>
+      <w:sdtContent>
+        <w:p>
+          <w:pPr>
+            <w:pStyle w:val="Nadpisobsahu"/>
+          </w:pPr>
+          <w:r>
+            <w:t>Obsah</w:t>
+          </w:r>
+        </w:p>
+        <w:p>
+          <w:pPr>
+            <w:pStyle w:val="Obsah1"/>
+            <w:tabs>
+              <w:tab w:val="left" w:pos="440"/>
+              <w:tab w:val="right" w:leader="dot" w:pos="9062"/>
+            </w:tabs>
+            <w:rPr>
+              <w:noProof/>
+            </w:rPr>
+          </w:pPr>
+          <w:r>
+            <w:fldChar w:fldCharType="begin"/>
+          </w:r>
+          <w:r>
+            <w:instrText xml:space="preserve"> TOC \o "1-3" \h \z \u </w:instrText>
+          </w:r>
+          <w:r>
+            <w:fldChar w:fldCharType="separate"/>
+          </w:r>
+          <w:hyperlink w:anchor="_Toc71129714" w:history="1">
+            <w:r>
+              <w:rPr>
+                <w:rStyle w:val="Hypertextovodkaz"/>
+                <w:noProof/>
+              </w:rPr>
+              <w:t>1.</w:t>
+            </w:r>
+            <w:r>
+              <w:rPr>
+                <w:noProof/>
+              </w:rPr>
+              <w:tab/>
+            </w:r>
+            <w:r>
+              <w:rPr>
+                <w:rStyle w:val="Hypertextovodkaz"/>
+                <w:noProof/>
+              </w:rPr>
+              <w:t>Popis projektu</w:t>
+            </w:r>
+            <w:r>
+              <w:rPr>
+                <w:noProof/>
+                <w:webHidden/>
+              </w:rPr>
+              <w:tab/>
+            </w:r>
+            <w:r>
+              <w:rPr>
+                <w:noProof/>
+                <w:webHidden/>
+              </w:rPr>
+              <w:fldChar w:fldCharType="begin"/>
+            </w:r>
+            <w:r>
+              <w:rPr>
+                <w:noProof/>
+                <w:webHidden/>
+              </w:rPr>
+              <w:instrText xml:space="preserve"> PAGEREF _Toc71129714 \h </w:instrText>
+            </w:r>
+            <w:r>
+              <w:rPr>
+                <w:noProof/>
+                <w:webHidden/>
+              </w:rPr>
+            </w:r>
+            <w:r>
+              <w:rPr>
+                <w:noProof/>
+                <w:webHidden/>
+              </w:rPr>
+              <w:fldChar w:fldCharType="separate"/>
+            </w:r>
+            <w:r>
+              <w:rPr>
+                <w:noProof/>
+                <w:webHidden/>
+              </w:rPr>
+              <w:t>1</w:t>
+            </w:r>
+            <w:r>
+              <w:rPr>
+                <w:noProof/>
+                <w:webHidden/>
+              </w:rPr>
+              <w:fldChar w:fldCharType="end"/>
+            </w:r>
+          </w:hyperlink>
+        </w:p>
+        <w:p>
+          <w:pPr>
+            <w:pStyle w:val="Obsah1"/>
+            <w:tabs>
+              <w:tab w:val="left" w:pos="440"/>
+              <w:tab w:val="right" w:leader="dot" w:pos="9062"/>
+            </w:tabs>
+            <w:rPr>
+              <w:noProof/>
+            </w:rPr>
+          </w:pPr>
+          <w:hyperlink w:anchor="_Toc71129715" w:history="1">
+            <w:r>
+              <w:rPr>
+                <w:rStyle w:val="Hypertextovodkaz"/>
+                <w:noProof/>
+              </w:rPr>
+              <w:t>2.</w:t>
+            </w:r>
+            <w:r>
+              <w:rPr>
+                <w:noProof/>
+              </w:rPr>
+              <w:tab/>
+            </w:r>
+            <w:r>
+              <w:rPr>
+                <w:rStyle w:val="Hypertextovodkaz"/>
+                <w:noProof/>
+              </w:rPr>
+              <w:t>Způsob řešení</w:t>
+            </w:r>
+            <w:r>
+              <w:rPr>
+                <w:noProof/>
+                <w:webHidden/>
+              </w:rPr>
+              <w:tab/>
+            </w:r>
+            <w:r>
+              <w:rPr>
+                <w:noProof/>
+                <w:webHidden/>
+              </w:rPr>
+              <w:fldChar w:fldCharType="begin"/>
+            </w:r>
+            <w:r>
+              <w:rPr>
+                <w:noProof/>
+                <w:webHidden/>
+              </w:rPr>
+              <w:instrText xml:space="preserve"> PAGEREF _Toc71129715 \h </w:instrText>
+            </w:r>
+            <w:r>
+              <w:rPr>
+                <w:noProof/>
+                <w:webHidden/>
+              </w:rPr>
+            </w:r>
+            <w:r>
+              <w:rPr>
+                <w:noProof/>
+                <w:webHidden/>
+              </w:rPr>
+              <w:fldChar w:fldCharType="separate"/>
+            </w:r>
+            <w:r>
+              <w:rPr>
+                <w:noProof/>
+                <w:webHidden/>
+              </w:rPr>
+              <w:t>1</w:t>
+            </w:r>
+            <w:r>
+              <w:rPr>
+                <w:noProof/>
+                <w:webHidden/>
+              </w:rPr>
+              <w:fldChar w:fldCharType="end"/>
+            </w:r>
+          </w:hyperlink>
+        </w:p>
+        <w:p>
+          <w:pPr>
+            <w:pStyle w:val="Obsah2"/>
+            <w:tabs>
+              <w:tab w:val="left" w:pos="880"/>
+              <w:tab w:val="right" w:leader="dot" w:pos="9062"/>
+            </w:tabs>
+            <w:rPr>
+              <w:noProof/>
+            </w:rPr>
+          </w:pPr>
+          <w:hyperlink w:anchor="_Toc71129716" w:history="1">
+            <w:r>
+              <w:rPr>
+                <w:rStyle w:val="Hypertextovodkaz"/>
+                <w:noProof/>
+              </w:rPr>
+              <w:t>2.1.</w:t>
+            </w:r>
+            <w:r>
+              <w:rPr>
+                <w:noProof/>
+              </w:rPr>
+              <w:tab/>
+            </w:r>
+            <w:r>
+              <w:rPr>
+                <w:rStyle w:val="Hypertextovodkaz"/>
+                <w:noProof/>
+              </w:rPr>
+              <w:t>Invertovaný index</w:t>
+            </w:r>
+            <w:r>
+              <w:rPr>
+                <w:noProof/>
+                <w:webHidden/>
+              </w:rPr>
+              <w:tab/>
+            </w:r>
+            <w:r>
+              <w:rPr>
+                <w:noProof/>
+                <w:webHidden/>
+              </w:rPr>
+              <w:fldChar w:fldCharType="begin"/>
+            </w:r>
+            <w:r>
+              <w:rPr>
+                <w:noProof/>
+                <w:webHidden/>
+              </w:rPr>
+              <w:instrText xml:space="preserve"> PAGEREF _Toc71129716 \h </w:instrText>
+            </w:r>
+            <w:r>
+              <w:rPr>
+                <w:noProof/>
+                <w:webHidden/>
+              </w:rPr>
+            </w:r>
+            <w:r>
+              <w:rPr>
+                <w:noProof/>
+                <w:webHidden/>
+              </w:rPr>
+              <w:fldChar w:fldCharType="separate"/>
+            </w:r>
+            <w:r>
+              <w:rPr>
+                <w:noProof/>
+                <w:webHidden/>
+              </w:rPr>
+              <w:t>1</w:t>
+            </w:r>
+            <w:r>
+              <w:rPr>
+                <w:noProof/>
+                <w:webHidden/>
+              </w:rPr>
+              <w:fldChar w:fldCharType="end"/>
+            </w:r>
+          </w:hyperlink>
+        </w:p>
+        <w:p>
+          <w:pPr>
+            <w:pStyle w:val="Obsah2"/>
+            <w:tabs>
+              <w:tab w:val="left" w:pos="880"/>
+              <w:tab w:val="right" w:leader="dot" w:pos="9062"/>
+            </w:tabs>
+            <w:rPr>
+              <w:noProof/>
+            </w:rPr>
+          </w:pPr>
+          <w:hyperlink w:anchor="_Toc71129717" w:history="1">
+            <w:r>
+              <w:rPr>
+                <w:rStyle w:val="Hypertextovodkaz"/>
+                <w:noProof/>
+              </w:rPr>
+              <w:t>2.2.</w:t>
+            </w:r>
+            <w:r>
+              <w:rPr>
+                <w:noProof/>
+              </w:rPr>
+              <w:tab/>
+            </w:r>
+            <w:r>
+              <w:rPr>
+                <w:rStyle w:val="Hypertextovodkaz"/>
+                <w:noProof/>
+              </w:rPr>
+              <w:t>Zpracování dotazů</w:t>
+            </w:r>
+            <w:r>
+              <w:rPr>
+                <w:noProof/>
+                <w:webHidden/>
+              </w:rPr>
+              <w:tab/>
+            </w:r>
+            <w:r>
+              <w:rPr>
+                <w:noProof/>
+                <w:webHidden/>
+              </w:rPr>
+              <w:fldChar w:fldCharType="begin"/>
+            </w:r>
+            <w:r>
+              <w:rPr>
+                <w:noProof/>
+                <w:webHidden/>
+              </w:rPr>
+              <w:instrText xml:space="preserve"> PAGEREF _Toc71129717 \h </w:instrText>
+            </w:r>
+            <w:r>
+              <w:rPr>
+                <w:noProof/>
+                <w:webHidden/>
+              </w:rPr>
+            </w:r>
+            <w:r>
+              <w:rPr>
+                <w:noProof/>
+                <w:webHidden/>
+              </w:rPr>
+              <w:fldChar w:fldCharType="separate"/>
+            </w:r>
+            <w:r>
+              <w:rPr>
+                <w:noProof/>
+                <w:webHidden/>
+              </w:rPr>
+              <w:t>2</w:t>
+            </w:r>
+            <w:r>
+              <w:rPr>
+                <w:noProof/>
+                <w:webHidden/>
+              </w:rPr>
+              <w:fldChar w:fldCharType="end"/>
+            </w:r>
+          </w:hyperlink>
+        </w:p>
+        <w:p>
+          <w:pPr>
+            <w:pStyle w:val="Obsah2"/>
+            <w:tabs>
+              <w:tab w:val="left" w:pos="880"/>
+              <w:tab w:val="right" w:leader="dot" w:pos="9062"/>
+            </w:tabs>
+            <w:rPr>
+              <w:noProof/>
+            </w:rPr>
+          </w:pPr>
+          <w:hyperlink w:anchor="_Toc71129718" w:history="1">
+            <w:r>
+              <w:rPr>
+                <w:rStyle w:val="Hypertextovodkaz"/>
+                <w:noProof/>
+              </w:rPr>
+              <w:t>2.3.</w:t>
+            </w:r>
+            <w:r>
+              <w:rPr>
+                <w:noProof/>
+              </w:rPr>
+              <w:tab/>
+            </w:r>
+            <w:r>
+              <w:rPr>
+                <w:rStyle w:val="Hypertextovodkaz"/>
+                <w:noProof/>
+              </w:rPr>
+              <w:t>Zpracování dotazů</w:t>
+            </w:r>
+            <w:r>
+              <w:rPr>
+                <w:noProof/>
+                <w:webHidden/>
+              </w:rPr>
+              <w:tab/>
+            </w:r>
+            <w:r>
+              <w:rPr>
+                <w:noProof/>
+                <w:webHidden/>
+              </w:rPr>
+              <w:fldChar w:fldCharType="begin"/>
+            </w:r>
+            <w:r>
+              <w:rPr>
+                <w:noProof/>
+                <w:webHidden/>
+              </w:rPr>
+              <w:instrText xml:space="preserve"> PAGEREF _Toc71129718 \h </w:instrText>
+            </w:r>
+            <w:r>
+              <w:rPr>
+                <w:noProof/>
+                <w:webHidden/>
+              </w:rPr>
+            </w:r>
+            <w:r>
+              <w:rPr>
+                <w:noProof/>
+                <w:webHidden/>
+              </w:rPr>
+              <w:fldChar w:fldCharType="separate"/>
+            </w:r>
+            <w:r>
+              <w:rPr>
+                <w:noProof/>
+                <w:webHidden/>
+              </w:rPr>
+              <w:t>2</w:t>
+            </w:r>
+            <w:r>
+              <w:rPr>
+                <w:noProof/>
+                <w:webHidden/>
+              </w:rPr>
+              <w:fldChar w:fldCharType="end"/>
+            </w:r>
+          </w:hyperlink>
+        </w:p>
+        <w:p>
+          <w:pPr>
+            <w:pStyle w:val="Obsah1"/>
+            <w:tabs>
+              <w:tab w:val="left" w:pos="440"/>
+              <w:tab w:val="right" w:leader="dot" w:pos="9062"/>
+            </w:tabs>
+            <w:rPr>
+              <w:noProof/>
+            </w:rPr>
+          </w:pPr>
+          <w:hyperlink w:anchor="_Toc71129719" w:history="1">
+            <w:r>
+              <w:rPr>
+                <w:rStyle w:val="Hypertextovodkaz"/>
+                <w:noProof/>
+              </w:rPr>
+              <w:t>3.</w:t>
+            </w:r>
+            <w:r>
+              <w:rPr>
+                <w:noProof/>
+              </w:rPr>
+              <w:tab/>
+            </w:r>
+            <w:r>
+              <w:rPr>
+                <w:rStyle w:val="Hypertextovodkaz"/>
+                <w:noProof/>
+              </w:rPr>
+              <w:t>Implementace</w:t>
+            </w:r>
+            <w:r>
+              <w:rPr>
+                <w:noProof/>
+                <w:webHidden/>
+              </w:rPr>
+              <w:tab/>
+            </w:r>
+            <w:r>
+              <w:rPr>
+                <w:noProof/>
+                <w:webHidden/>
+              </w:rPr>
+              <w:fldChar w:fldCharType="begin"/>
+            </w:r>
+            <w:r>
+              <w:rPr>
+                <w:noProof/>
+                <w:webHidden/>
+              </w:rPr>
+              <w:instrText xml:space="preserve"> PAGEREF _Toc71129719 \h </w:instrText>
+            </w:r>
+            <w:r>
+              <w:rPr>
+                <w:noProof/>
+                <w:webHidden/>
+              </w:rPr>
+            </w:r>
+            <w:r>
+              <w:rPr>
+                <w:noProof/>
+                <w:webHidden/>
+              </w:rPr>
+              <w:fldChar w:fldCharType="separate"/>
+            </w:r>
+            <w:r>
+              <w:rPr>
+                <w:noProof/>
+                <w:webHidden/>
+              </w:rPr>
+              <w:t>2</w:t>
+            </w:r>
+            <w:r>
+              <w:rPr>
+                <w:noProof/>
+                <w:webHidden/>
+              </w:rPr>
+              <w:fldChar w:fldCharType="end"/>
+            </w:r>
+          </w:hyperlink>
+        </w:p>
+        <w:p>
+          <w:pPr>
+            <w:pStyle w:val="Obsah2"/>
+            <w:tabs>
+              <w:tab w:val="left" w:pos="880"/>
+              <w:tab w:val="right" w:leader="dot" w:pos="9062"/>
+            </w:tabs>
+            <w:rPr>
+              <w:noProof/>
+            </w:rPr>
+          </w:pPr>
+          <w:hyperlink w:anchor="_Toc71129720" w:history="1">
+            <w:r>
+              <w:rPr>
+                <w:rStyle w:val="Hypertextovodkaz"/>
+                <w:noProof/>
+              </w:rPr>
+              <w:t>3.1.</w:t>
+            </w:r>
+            <w:r>
+              <w:rPr>
+                <w:noProof/>
+              </w:rPr>
+              <w:tab/>
+            </w:r>
+            <w:r>
+              <w:rPr>
+                <w:rStyle w:val="Hypertextovodkaz"/>
+                <w:noProof/>
+              </w:rPr>
+              <w:t>Použité technologie a knihovny</w:t>
+            </w:r>
+            <w:r>
+              <w:rPr>
+                <w:noProof/>
+                <w:webHidden/>
+              </w:rPr>
+              <w:tab/>
+            </w:r>
+            <w:r>
+              <w:rPr>
+                <w:noProof/>
+                <w:webHidden/>
+              </w:rPr>
+              <w:fldChar w:fldCharType="begin"/>
+            </w:r>
+            <w:r>
+              <w:rPr>
+                <w:noProof/>
+                <w:webHidden/>
+              </w:rPr>
+              <w:instrText xml:space="preserve"> PAGEREF _Toc71129720 \h </w:instrText>
+            </w:r>
+            <w:r>
+              <w:rPr>
+                <w:noProof/>
+                <w:webHidden/>
+              </w:rPr>
+            </w:r>
+            <w:r>
+              <w:rPr>
+                <w:noProof/>
+                <w:webHidden/>
+              </w:rPr>
+              <w:fldChar w:fldCharType="separate"/>
+            </w:r>
+            <w:r>
+              <w:rPr>
+                <w:noProof/>
+                <w:webHidden/>
+              </w:rPr>
+              <w:t>2</w:t>
+            </w:r>
+            <w:r>
+              <w:rPr>
+                <w:noProof/>
+                <w:webHidden/>
+              </w:rPr>
+              <w:fldChar w:fldCharType="end"/>
+            </w:r>
+          </w:hyperlink>
+        </w:p>
+        <w:p>
+          <w:pPr>
+            <w:pStyle w:val="Obsah2"/>
+            <w:tabs>
+              <w:tab w:val="left" w:pos="880"/>
+              <w:tab w:val="right" w:leader="dot" w:pos="9062"/>
+            </w:tabs>
+            <w:rPr>
+              <w:noProof/>
+            </w:rPr>
+          </w:pPr>
+          <w:hyperlink w:anchor="_Toc71129721" w:history="1">
+            <w:r>
+              <w:rPr>
+                <w:rStyle w:val="Hypertextovodkaz"/>
+                <w:noProof/>
+              </w:rPr>
+              <w:t>3.2.</w:t>
+            </w:r>
+            <w:r>
+              <w:rPr>
+                <w:noProof/>
+              </w:rPr>
+              <w:tab/>
+            </w:r>
+            <w:r>
+              <w:rPr>
+                <w:rStyle w:val="Hypertextovodkaz"/>
+                <w:noProof/>
+              </w:rPr>
+              <w:t>Instalační instrukce</w:t>
+            </w:r>
+            <w:r>
+              <w:rPr>
+                <w:noProof/>
+                <w:webHidden/>
+              </w:rPr>
+              <w:tab/>
+            </w:r>
+            <w:r>
+              <w:rPr>
+                <w:noProof/>
+                <w:webHidden/>
+              </w:rPr>
+              <w:fldChar w:fldCharType="begin"/>
+            </w:r>
+            <w:r>
+              <w:rPr>
+                <w:noProof/>
+                <w:webHidden/>
+              </w:rPr>
+              <w:instrText xml:space="preserve"> PAGEREF _Toc71129721 \h </w:instrText>
+            </w:r>
+            <w:r>
+              <w:rPr>
+                <w:noProof/>
+                <w:webHidden/>
+              </w:rPr>
+            </w:r>
+            <w:r>
+              <w:rPr>
+                <w:noProof/>
+                <w:webHidden/>
+              </w:rPr>
+              <w:fldChar w:fldCharType="separate"/>
+            </w:r>
+            <w:r>
+              <w:rPr>
+                <w:noProof/>
+                <w:webHidden/>
+              </w:rPr>
+              <w:t>3</w:t>
+            </w:r>
+            <w:r>
+              <w:rPr>
+                <w:noProof/>
+                <w:webHidden/>
+              </w:rPr>
+              <w:fldChar w:fldCharType="end"/>
+            </w:r>
+          </w:hyperlink>
+        </w:p>
+        <w:p>
+          <w:pPr>
+            <w:pStyle w:val="Obsah1"/>
+            <w:tabs>
+              <w:tab w:val="left" w:pos="440"/>
+              <w:tab w:val="right" w:leader="dot" w:pos="9062"/>
+            </w:tabs>
+            <w:rPr>
+              <w:noProof/>
+            </w:rPr>
+          </w:pPr>
+          <w:hyperlink w:anchor="_Toc71129722" w:history="1">
+            <w:r>
+              <w:rPr>
+                <w:rStyle w:val="Hypertextovodkaz"/>
+                <w:noProof/>
+              </w:rPr>
+              <w:t>4.</w:t>
+            </w:r>
+            <w:r>
+              <w:rPr>
+                <w:noProof/>
+              </w:rPr>
+              <w:tab/>
+            </w:r>
+            <w:r>
+              <w:rPr>
+                <w:rStyle w:val="Hypertextovodkaz"/>
+                <w:noProof/>
+              </w:rPr>
+              <w:t>Příklad výstupu</w:t>
+            </w:r>
+            <w:r>
+              <w:rPr>
+                <w:noProof/>
+                <w:webHidden/>
+              </w:rPr>
+              <w:tab/>
+            </w:r>
+            <w:r>
+              <w:rPr>
+                <w:noProof/>
+                <w:webHidden/>
+              </w:rPr>
+              <w:fldChar w:fldCharType="begin"/>
+            </w:r>
+            <w:r>
+              <w:rPr>
+                <w:noProof/>
+                <w:webHidden/>
+              </w:rPr>
+              <w:instrText xml:space="preserve"> PAGEREF _Toc71129722 \h </w:instrText>
+            </w:r>
+            <w:r>
+              <w:rPr>
+                <w:noProof/>
+                <w:webHidden/>
+              </w:rPr>
+            </w:r>
+            <w:r>
+              <w:rPr>
+                <w:noProof/>
+                <w:webHidden/>
+              </w:rPr>
+              <w:fldChar w:fldCharType="separate"/>
+            </w:r>
+            <w:r>
+              <w:rPr>
+                <w:noProof/>
+                <w:webHidden/>
+              </w:rPr>
+              <w:t>3</w:t>
+            </w:r>
+            <w:r>
+              <w:rPr>
+                <w:noProof/>
+                <w:webHidden/>
+              </w:rPr>
+              <w:fldChar w:fldCharType="end"/>
+            </w:r>
+          </w:hyperlink>
+        </w:p>
+        <w:p>
+          <w:pPr>
+            <w:pStyle w:val="Obsah1"/>
+            <w:tabs>
+              <w:tab w:val="left" w:pos="440"/>
+              <w:tab w:val="right" w:leader="dot" w:pos="9062"/>
+            </w:tabs>
+            <w:rPr>
+              <w:noProof/>
+            </w:rPr>
+          </w:pPr>
+          <w:hyperlink w:anchor="_Toc71129723" w:history="1">
+            <w:r>
+              <w:rPr>
+                <w:rStyle w:val="Hypertextovodkaz"/>
+                <w:noProof/>
+              </w:rPr>
+              <w:t>5.</w:t>
+            </w:r>
+            <w:r>
+              <w:rPr>
+                <w:noProof/>
+              </w:rPr>
+              <w:tab/>
+            </w:r>
+            <w:r>
+              <w:rPr>
+                <w:rStyle w:val="Hypertextovodkaz"/>
+                <w:noProof/>
+              </w:rPr>
+              <w:t>Experimentální sekce</w:t>
+            </w:r>
+            <w:r>
+              <w:rPr>
+                <w:noProof/>
+                <w:webHidden/>
+              </w:rPr>
+              <w:tab/>
+            </w:r>
+            <w:r>
+              <w:rPr>
+                <w:noProof/>
+                <w:webHidden/>
+              </w:rPr>
+              <w:fldChar w:fldCharType="begin"/>
+            </w:r>
+            <w:r>
+              <w:rPr>
+                <w:noProof/>
+                <w:webHidden/>
+              </w:rPr>
+              <w:instrText xml:space="preserve"> PAGEREF _Toc71129723 \h </w:instrText>
+            </w:r>
+            <w:r>
+              <w:rPr>
+                <w:noProof/>
+                <w:webHidden/>
+              </w:rPr>
+            </w:r>
+            <w:r>
+              <w:rPr>
+                <w:noProof/>
+                <w:webHidden/>
+              </w:rPr>
+              <w:fldChar w:fldCharType="separate"/>
+            </w:r>
+            <w:r>
+              <w:rPr>
+                <w:noProof/>
+                <w:webHidden/>
+              </w:rPr>
+              <w:t>3</w:t>
+            </w:r>
+            <w:r>
+              <w:rPr>
+                <w:noProof/>
+                <w:webHidden/>
+              </w:rPr>
+              <w:fldChar w:fldCharType="end"/>
+            </w:r>
+          </w:hyperlink>
+        </w:p>
+        <w:p>
+          <w:pPr>
+            <w:pStyle w:val="Obsah1"/>
+            <w:tabs>
+              <w:tab w:val="left" w:pos="440"/>
+              <w:tab w:val="right" w:leader="dot" w:pos="9062"/>
+            </w:tabs>
+            <w:rPr>
+              <w:noProof/>
+            </w:rPr>
+          </w:pPr>
+          <w:hyperlink w:anchor="_Toc71129724" w:history="1">
+            <w:r>
+              <w:rPr>
+                <w:rStyle w:val="Hypertextovodkaz"/>
+                <w:noProof/>
+              </w:rPr>
+              <w:t>6.</w:t>
+            </w:r>
+            <w:r>
+              <w:rPr>
+                <w:noProof/>
+              </w:rPr>
+              <w:tab/>
+            </w:r>
+            <w:r>
+              <w:rPr>
+                <w:rStyle w:val="Hypertextovodkaz"/>
+                <w:noProof/>
+              </w:rPr>
+              <w:t>Diskuse</w:t>
+            </w:r>
+            <w:r>
+              <w:rPr>
+                <w:noProof/>
+                <w:webHidden/>
+              </w:rPr>
+              <w:tab/>
+            </w:r>
+            <w:r>
+              <w:rPr>
+                <w:noProof/>
+                <w:webHidden/>
+              </w:rPr>
+              <w:fldChar w:fldCharType="begin"/>
+            </w:r>
+            <w:r>
+              <w:rPr>
+                <w:noProof/>
+                <w:webHidden/>
+              </w:rPr>
+              <w:instrText xml:space="preserve"> PAGEREF _Toc71129724 \h </w:instrText>
+            </w:r>
+            <w:r>
+              <w:rPr>
+                <w:noProof/>
+                <w:webHidden/>
+              </w:rPr>
+            </w:r>
+            <w:r>
+              <w:rPr>
+                <w:noProof/>
+                <w:webHidden/>
+              </w:rPr>
+              <w:fldChar w:fldCharType="separate"/>
+            </w:r>
+            <w:r>
+              <w:rPr>
+                <w:noProof/>
+                <w:webHidden/>
+              </w:rPr>
+              <w:t>3</w:t>
+            </w:r>
+            <w:r>
+              <w:rPr>
+                <w:noProof/>
+                <w:webHidden/>
+              </w:rPr>
+              <w:fldChar w:fldCharType="end"/>
+            </w:r>
+          </w:hyperlink>
+        </w:p>
+        <w:p>
+          <w:pPr>
+            <w:pStyle w:val="Obsah1"/>
+            <w:tabs>
+              <w:tab w:val="left" w:pos="440"/>
+              <w:tab w:val="right" w:leader="dot" w:pos="9062"/>
+            </w:tabs>
+            <w:rPr>
+              <w:noProof/>
+            </w:rPr>
+          </w:pPr>
+          <w:hyperlink w:anchor="_Toc71129725" w:history="1">
+            <w:r>
+              <w:rPr>
+                <w:rStyle w:val="Hypertextovodkaz"/>
+                <w:noProof/>
+              </w:rPr>
+              <w:t>7.</w:t>
+            </w:r>
+            <w:r>
+              <w:rPr>
+                <w:noProof/>
+              </w:rPr>
+              <w:tab/>
+            </w:r>
+            <w:r>
+              <w:rPr>
+                <w:rStyle w:val="Hypertextovodkaz"/>
+                <w:noProof/>
+              </w:rPr>
+              <w:t>Závěr</w:t>
+            </w:r>
+            <w:r>
+              <w:rPr>
+                <w:noProof/>
+                <w:webHidden/>
+              </w:rPr>
+              <w:tab/>
+            </w:r>
+            <w:r>
+              <w:rPr>
+                <w:noProof/>
+                <w:webHidden/>
+              </w:rPr>
+              <w:fldChar w:fldCharType="begin"/>
+            </w:r>
+            <w:r>
+              <w:rPr>
+                <w:noProof/>
+                <w:webHidden/>
+              </w:rPr>
+              <w:instrText xml:space="preserve"> PAGEREF _Toc71129725 \h </w:instrText>
+            </w:r>
+            <w:r>
+              <w:rPr>
+                <w:noProof/>
+                <w:webHidden/>
+              </w:rPr>
+            </w:r>
+            <w:r>
+              <w:rPr>
+                <w:noProof/>
+                <w:webHidden/>
+              </w:rPr>
+              <w:fldChar w:fldCharType="separate"/>
+            </w:r>
+            <w:r>
+              <w:rPr>
+                <w:noProof/>
+                <w:webHidden/>
+              </w:rPr>
+              <w:t>3</w:t>
+            </w:r>
+            <w:r>
+              <w:rPr>
+                <w:noProof/>
+                <w:webHidden/>
+              </w:rPr>
+              <w:fldChar w:fldCharType="end"/>
+            </w:r>
+          </w:hyperlink>
+        </w:p>
+        <w:p>
+          <w:r>
+            <w:rPr>
+              <w:b/>
+              <w:bCs/>
+            </w:rPr>
+            <w:fldChar w:fldCharType="end"/>
+          </w:r>
+        </w:p>
+      </w:sdtContent>
+    </w:sdt>
+    <w:p>
+      <w:pPr>
+        <w:rPr>
+          <w:rFonts w:ascii="Times New Roman" w:hAnsi="Times New Roman" w:cs="Times New Roman"/>
+          <w:b/>
+          <w:color w:val="0B3939"/>
+          <w:sz w:val="44"/>
+          <w:szCs w:val="28"/>
+        </w:rPr>
+      </w:pPr>
+      <w:bookmarkStart w:id="0" w:name="_Toc71129714"/>
+      <w:r>
+        <w:br w:type="page"/>
+      </w:r>
+    </w:p>
     <w:p>
       <w:pPr>
         <w:pStyle w:val="slovannadpis1rovn"/>
@@ -343,6 +1390,7 @@
       <w:r>
         <w:t xml:space="preserve"> projektu</w:t>
       </w:r>
+      <w:bookmarkEnd w:id="0"/>
     </w:p>
     <w:p>
       <w:pPr>
@@ -391,9 +1439,11 @@
       <w:pPr>
         <w:pStyle w:val="slovannadpis1rovn"/>
       </w:pPr>
+      <w:bookmarkStart w:id="1" w:name="_Toc71129715"/>
       <w:r>
         <w:t>Způsob řešení</w:t>
       </w:r>
+      <w:bookmarkEnd w:id="1"/>
     </w:p>
     <w:p>
       <w:pPr>
@@ -423,9 +1473,11 @@
       <w:pPr>
         <w:pStyle w:val="slovannadpis2rovn"/>
       </w:pPr>
+      <w:bookmarkStart w:id="2" w:name="_Toc71129716"/>
       <w:r>
         <w:t>Invertovaný index</w:t>
       </w:r>
+      <w:bookmarkEnd w:id="2"/>
     </w:p>
     <w:p>
       <w:pPr>
@@ -1329,10 +2381,12 @@
       <w:pPr>
         <w:pStyle w:val="slovannadpis2rovn"/>
       </w:pPr>
+      <w:bookmarkStart w:id="3" w:name="_Toc71129717"/>
       <w:r>
         <w:lastRenderedPageBreak/>
         <w:t>Zpracování dotazů</w:t>
       </w:r>
+      <w:bookmarkEnd w:id="3"/>
     </w:p>
     <w:p>
       <w:pPr>
@@ -1408,9 +2462,11 @@
       <w:pPr>
         <w:pStyle w:val="slovannadpis2rovn"/>
       </w:pPr>
+      <w:bookmarkStart w:id="4" w:name="_Toc71129718"/>
       <w:r>
         <w:t>Zpracování dotazů</w:t>
       </w:r>
+      <w:bookmarkEnd w:id="4"/>
     </w:p>
     <w:p>
       <w:pPr>
@@ -1439,42 +2495,514 @@
       <w:r>
         <w:t xml:space="preserve">Při vyhodnocení AND operátorů se postupuje podobně jako při </w:t>
       </w:r>
+      <w:r>
+        <w:t>zatřiďování</w:t>
+      </w:r>
+      <w:r>
+        <w:t xml:space="preserve"> v </w:t>
+      </w:r>
       <w:proofErr w:type="spellStart"/>
       <w:r>
-        <w:t>zatřizování</w:t>
+        <w:t>merge</w:t>
       </w:r>
       <w:proofErr w:type="spellEnd"/>
       <w:r>
-        <w:t xml:space="preserve"> v </w:t>
-      </w:r>
-      <w:proofErr w:type="spellStart"/>
-      <w:r>
-        <w:t>merge</w:t>
-      </w:r>
-      <w:proofErr w:type="spellEnd"/>
-      <w:r>
         <w:t xml:space="preserve"> sortu. </w:t>
+      </w:r>
+      <w:r>
+        <w:t>Vzhledem k tomu, že výrazy v listech jsou vzestupně třízeny podle jmen souborů kde se nachází</w:t>
+      </w:r>
+      <w:r>
+        <w:t>, můžeme tuto strategii využít. Postupně zvyšujeme index levého nebo pravého souboru tak, abychom byli stále na stejné úrovni.</w:t>
+      </w:r>
+      <w:r>
+        <w:t xml:space="preserve"> Indexy odpovídají číslu souborů. V momentě, kdy se indexy rovnají, přidáme nový záznam do výsledku. Váha toho záznamu bude počítána následujícím způsobem</w:t>
+      </w:r>
+      <w:r>
+        <w:t xml:space="preserve"> (</w:t>
+      </w:r>
+      <m:oMath>
+        <m:sSub>
+          <m:sSubPr>
+            <m:ctrlPr>
+              <w:rPr>
+                <w:rFonts w:ascii="Cambria Math" w:eastAsiaTheme="minorEastAsia" w:hAnsi="Cambria Math"/>
+                <w:i/>
+              </w:rPr>
+            </m:ctrlPr>
+          </m:sSubPr>
+          <m:e>
+            <m:r>
+              <w:rPr>
+                <w:rFonts w:ascii="Cambria Math" w:eastAsiaTheme="minorEastAsia" w:hAnsi="Cambria Math"/>
+              </w:rPr>
+              <m:t>w</m:t>
+            </m:r>
+          </m:e>
+          <m:sub>
+            <m:r>
+              <w:rPr>
+                <w:rFonts w:ascii="Cambria Math" w:eastAsiaTheme="minorEastAsia" w:hAnsi="Cambria Math"/>
+              </w:rPr>
+              <m:t>L</m:t>
+            </m:r>
+          </m:sub>
+        </m:sSub>
+      </m:oMath>
+      <w:r>
+        <w:rPr>
+          <w:rFonts w:eastAsiaTheme="minorEastAsia"/>
+        </w:rPr>
+        <w:t xml:space="preserve">a </w:t>
+      </w:r>
+      <m:oMath>
+        <m:sSub>
+          <m:sSubPr>
+            <m:ctrlPr>
+              <w:rPr>
+                <w:rFonts w:ascii="Cambria Math" w:eastAsiaTheme="minorEastAsia" w:hAnsi="Cambria Math"/>
+                <w:i/>
+              </w:rPr>
+            </m:ctrlPr>
+          </m:sSubPr>
+          <m:e>
+            <m:r>
+              <w:rPr>
+                <w:rFonts w:ascii="Cambria Math" w:eastAsiaTheme="minorEastAsia" w:hAnsi="Cambria Math"/>
+              </w:rPr>
+              <m:t>w</m:t>
+            </m:r>
+          </m:e>
+          <m:sub>
+            <m:r>
+              <w:rPr>
+                <w:rFonts w:ascii="Cambria Math" w:eastAsiaTheme="minorEastAsia" w:hAnsi="Cambria Math"/>
+              </w:rPr>
+              <m:t>R</m:t>
+            </m:r>
+          </m:sub>
+        </m:sSub>
+      </m:oMath>
+      <w:r>
+        <w:rPr>
+          <w:rFonts w:eastAsiaTheme="minorEastAsia"/>
+        </w:rPr>
+        <w:t>jsou popořadě váhy levého a pravého výrazu, které byly rekurzivně zpracovány dříve</w:t>
+      </w:r>
+      <w:r>
+        <w:t>):</w:t>
       </w:r>
     </w:p>
     <w:p>
       <w:pPr>
-        <w:pStyle w:val="slovannadpis1rovn"/>
-      </w:pPr>
-      <w:r>
-        <w:t>Implementace</w:t>
-      </w:r>
+        <w:pStyle w:val="Odstavcov"/>
+        <w:rPr>
+          <w:rFonts w:eastAsiaTheme="minorEastAsia"/>
+        </w:rPr>
+      </w:pPr>
+      <w:r>
+        <w:t xml:space="preserve"> </w:t>
+      </w:r>
+      <m:oMath>
+        <m:r>
+          <w:rPr>
+            <w:rFonts w:ascii="Cambria Math" w:eastAsiaTheme="minorEastAsia" w:hAnsi="Cambria Math"/>
+          </w:rPr>
+          <w:br/>
+        </m:r>
+      </m:oMath>
+      <m:oMathPara>
+        <m:oMath>
+          <m:r>
+            <w:rPr>
+              <w:rFonts w:ascii="Cambria Math" w:eastAsiaTheme="minorEastAsia" w:hAnsi="Cambria Math"/>
+            </w:rPr>
+            <m:t>w</m:t>
+          </m:r>
+          <m:r>
+            <w:rPr>
+              <w:rFonts w:ascii="Cambria Math" w:eastAsiaTheme="minorEastAsia" w:hAnsi="Cambria Math"/>
+            </w:rPr>
+            <m:t>=</m:t>
+          </m:r>
+          <m:f>
+            <m:fPr>
+              <m:ctrlPr>
+                <w:rPr>
+                  <w:rFonts w:ascii="Cambria Math" w:eastAsiaTheme="minorEastAsia" w:hAnsi="Cambria Math"/>
+                  <w:i/>
+                </w:rPr>
+              </m:ctrlPr>
+            </m:fPr>
+            <m:num>
+              <m:rad>
+                <m:radPr>
+                  <m:degHide m:val="1"/>
+                  <m:ctrlPr>
+                    <w:rPr>
+                      <w:rFonts w:ascii="Cambria Math" w:eastAsiaTheme="minorEastAsia" w:hAnsi="Cambria Math"/>
+                      <w:i/>
+                    </w:rPr>
+                  </m:ctrlPr>
+                </m:radPr>
+                <m:deg/>
+                <m:e>
+                  <m:sSup>
+                    <m:sSupPr>
+                      <m:ctrlPr>
+                        <w:rPr>
+                          <w:rFonts w:ascii="Cambria Math" w:eastAsiaTheme="minorEastAsia" w:hAnsi="Cambria Math"/>
+                          <w:i/>
+                        </w:rPr>
+                      </m:ctrlPr>
+                    </m:sSupPr>
+                    <m:e>
+                      <m:d>
+                        <m:dPr>
+                          <m:ctrlPr>
+                            <w:rPr>
+                              <w:rFonts w:ascii="Cambria Math" w:eastAsiaTheme="minorEastAsia" w:hAnsi="Cambria Math"/>
+                              <w:i/>
+                            </w:rPr>
+                          </m:ctrlPr>
+                        </m:dPr>
+                        <m:e>
+                          <m:r>
+                            <w:rPr>
+                              <w:rFonts w:ascii="Cambria Math" w:eastAsiaTheme="minorEastAsia" w:hAnsi="Cambria Math"/>
+                            </w:rPr>
+                            <m:t>1-</m:t>
+                          </m:r>
+                          <m:sSub>
+                            <m:sSubPr>
+                              <m:ctrlPr>
+                                <w:rPr>
+                                  <w:rFonts w:ascii="Cambria Math" w:eastAsiaTheme="minorEastAsia" w:hAnsi="Cambria Math"/>
+                                  <w:i/>
+                                </w:rPr>
+                              </m:ctrlPr>
+                            </m:sSubPr>
+                            <m:e>
+                              <m:r>
+                                <w:rPr>
+                                  <w:rFonts w:ascii="Cambria Math" w:eastAsiaTheme="minorEastAsia" w:hAnsi="Cambria Math"/>
+                                </w:rPr>
+                                <m:t>w</m:t>
+                              </m:r>
+                            </m:e>
+                            <m:sub>
+                              <m:r>
+                                <w:rPr>
+                                  <w:rFonts w:ascii="Cambria Math" w:eastAsiaTheme="minorEastAsia" w:hAnsi="Cambria Math"/>
+                                </w:rPr>
+                                <m:t>L</m:t>
+                              </m:r>
+                            </m:sub>
+                          </m:sSub>
+                        </m:e>
+                      </m:d>
+                    </m:e>
+                    <m:sup>
+                      <m:r>
+                        <w:rPr>
+                          <w:rFonts w:ascii="Cambria Math" w:eastAsiaTheme="minorEastAsia" w:hAnsi="Cambria Math"/>
+                        </w:rPr>
+                        <m:t>2</m:t>
+                      </m:r>
+                    </m:sup>
+                  </m:sSup>
+                  <m:r>
+                    <w:rPr>
+                      <w:rFonts w:ascii="Cambria Math" w:eastAsiaTheme="minorEastAsia" w:hAnsi="Cambria Math"/>
+                      <w:lang w:val="en-US"/>
+                    </w:rPr>
+                    <m:t>+</m:t>
+                  </m:r>
+                  <m:sSup>
+                    <m:sSupPr>
+                      <m:ctrlPr>
+                        <w:rPr>
+                          <w:rFonts w:ascii="Cambria Math" w:eastAsiaTheme="minorEastAsia" w:hAnsi="Cambria Math"/>
+                          <w:i/>
+                        </w:rPr>
+                      </m:ctrlPr>
+                    </m:sSupPr>
+                    <m:e>
+                      <m:d>
+                        <m:dPr>
+                          <m:ctrlPr>
+                            <w:rPr>
+                              <w:rFonts w:ascii="Cambria Math" w:eastAsiaTheme="minorEastAsia" w:hAnsi="Cambria Math"/>
+                              <w:i/>
+                            </w:rPr>
+                          </m:ctrlPr>
+                        </m:dPr>
+                        <m:e>
+                          <m:r>
+                            <w:rPr>
+                              <w:rFonts w:ascii="Cambria Math" w:eastAsiaTheme="minorEastAsia" w:hAnsi="Cambria Math"/>
+                            </w:rPr>
+                            <m:t>1-</m:t>
+                          </m:r>
+                          <m:sSub>
+                            <m:sSubPr>
+                              <m:ctrlPr>
+                                <w:rPr>
+                                  <w:rFonts w:ascii="Cambria Math" w:eastAsiaTheme="minorEastAsia" w:hAnsi="Cambria Math"/>
+                                  <w:i/>
+                                </w:rPr>
+                              </m:ctrlPr>
+                            </m:sSubPr>
+                            <m:e>
+                              <m:r>
+                                <w:rPr>
+                                  <w:rFonts w:ascii="Cambria Math" w:eastAsiaTheme="minorEastAsia" w:hAnsi="Cambria Math"/>
+                                </w:rPr>
+                                <m:t>w</m:t>
+                              </m:r>
+                            </m:e>
+                            <m:sub>
+                              <m:r>
+                                <w:rPr>
+                                  <w:rFonts w:ascii="Cambria Math" w:eastAsiaTheme="minorEastAsia" w:hAnsi="Cambria Math"/>
+                                </w:rPr>
+                                <m:t>R</m:t>
+                              </m:r>
+                            </m:sub>
+                          </m:sSub>
+                        </m:e>
+                      </m:d>
+                    </m:e>
+                    <m:sup>
+                      <m:r>
+                        <w:rPr>
+                          <w:rFonts w:ascii="Cambria Math" w:eastAsiaTheme="minorEastAsia" w:hAnsi="Cambria Math"/>
+                        </w:rPr>
+                        <m:t>2</m:t>
+                      </m:r>
+                    </m:sup>
+                  </m:sSup>
+                  <m:r>
+                    <w:rPr>
+                      <w:rFonts w:ascii="Cambria Math" w:eastAsiaTheme="minorEastAsia" w:hAnsi="Cambria Math"/>
+                    </w:rPr>
+                    <m:t xml:space="preserve"> </m:t>
+                  </m:r>
+                </m:e>
+              </m:rad>
+            </m:num>
+            <m:den>
+              <m:r>
+                <w:rPr>
+                  <w:rFonts w:ascii="Cambria Math" w:eastAsiaTheme="minorEastAsia" w:hAnsi="Cambria Math"/>
+                </w:rPr>
+                <m:t>2</m:t>
+              </m:r>
+            </m:den>
+          </m:f>
+        </m:oMath>
+      </m:oMathPara>
     </w:p>
     <w:p>
       <w:pPr>
-        <w:pStyle w:val="slovannadpis2rovn"/>
-      </w:pPr>
-      <w:r>
-        <w:t>Použité technologie a knihovny</w:t>
+        <w:pStyle w:val="Odstavcov"/>
+        <w:rPr>
+          <w:rFonts w:eastAsiaTheme="minorEastAsia"/>
+        </w:rPr>
+      </w:pPr>
+      <w:r>
+        <w:rPr>
+          <w:rFonts w:eastAsiaTheme="minorEastAsia"/>
+        </w:rPr>
+        <w:t>Vyhodnocování OR operátoru probíhá podobně s tím rozdílem, že v případě, že se indexy neshodují tak je stejně přidáme do výsledku. Další věc, která se zde liší je samotné počítání váhy při shodě. Ta se počítá tímto způsobem</w:t>
+      </w:r>
+      <w:r>
+        <w:rPr>
+          <w:rFonts w:eastAsiaTheme="minorEastAsia"/>
+        </w:rPr>
+        <w:t>:</w:t>
       </w:r>
     </w:p>
     <w:p>
       <w:pPr>
         <w:pStyle w:val="Odstavcov"/>
+        <w:rPr>
+          <w:rFonts w:eastAsiaTheme="minorEastAsia"/>
+        </w:rPr>
+      </w:pPr>
+      <m:oMathPara>
+        <m:oMath>
+          <m:r>
+            <w:rPr>
+              <w:rFonts w:ascii="Cambria Math" w:eastAsiaTheme="minorEastAsia" w:hAnsi="Cambria Math"/>
+            </w:rPr>
+            <m:t>w=</m:t>
+          </m:r>
+          <m:f>
+            <m:fPr>
+              <m:ctrlPr>
+                <w:rPr>
+                  <w:rFonts w:ascii="Cambria Math" w:eastAsiaTheme="minorEastAsia" w:hAnsi="Cambria Math"/>
+                  <w:i/>
+                </w:rPr>
+              </m:ctrlPr>
+            </m:fPr>
+            <m:num>
+              <m:rad>
+                <m:radPr>
+                  <m:degHide m:val="1"/>
+                  <m:ctrlPr>
+                    <w:rPr>
+                      <w:rFonts w:ascii="Cambria Math" w:eastAsiaTheme="minorEastAsia" w:hAnsi="Cambria Math"/>
+                      <w:i/>
+                    </w:rPr>
+                  </m:ctrlPr>
+                </m:radPr>
+                <m:deg/>
+                <m:e>
+                  <m:sSup>
+                    <m:sSupPr>
+                      <m:ctrlPr>
+                        <w:rPr>
+                          <w:rFonts w:ascii="Cambria Math" w:eastAsiaTheme="minorEastAsia" w:hAnsi="Cambria Math"/>
+                          <w:i/>
+                        </w:rPr>
+                      </m:ctrlPr>
+                    </m:sSupPr>
+                    <m:e>
+                      <m:sSub>
+                        <m:sSubPr>
+                          <m:ctrlPr>
+                            <w:rPr>
+                              <w:rFonts w:ascii="Cambria Math" w:eastAsiaTheme="minorEastAsia" w:hAnsi="Cambria Math"/>
+                              <w:i/>
+                            </w:rPr>
+                          </m:ctrlPr>
+                        </m:sSubPr>
+                        <m:e>
+                          <m:r>
+                            <w:rPr>
+                              <w:rFonts w:ascii="Cambria Math" w:eastAsiaTheme="minorEastAsia" w:hAnsi="Cambria Math"/>
+                            </w:rPr>
+                            <m:t>w</m:t>
+                          </m:r>
+                        </m:e>
+                        <m:sub>
+                          <m:r>
+                            <w:rPr>
+                              <w:rFonts w:ascii="Cambria Math" w:eastAsiaTheme="minorEastAsia" w:hAnsi="Cambria Math"/>
+                            </w:rPr>
+                            <m:t>L</m:t>
+                          </m:r>
+                        </m:sub>
+                      </m:sSub>
+                    </m:e>
+                    <m:sup>
+                      <m:r>
+                        <w:rPr>
+                          <w:rFonts w:ascii="Cambria Math" w:eastAsiaTheme="minorEastAsia" w:hAnsi="Cambria Math"/>
+                        </w:rPr>
+                        <m:t>2</m:t>
+                      </m:r>
+                    </m:sup>
+                  </m:sSup>
+                  <m:r>
+                    <w:rPr>
+                      <w:rFonts w:ascii="Cambria Math" w:eastAsiaTheme="minorEastAsia" w:hAnsi="Cambria Math"/>
+                      <w:lang w:val="en-US"/>
+                    </w:rPr>
+                    <m:t>+</m:t>
+                  </m:r>
+                  <m:sSup>
+                    <m:sSupPr>
+                      <m:ctrlPr>
+                        <w:rPr>
+                          <w:rFonts w:ascii="Cambria Math" w:eastAsiaTheme="minorEastAsia" w:hAnsi="Cambria Math"/>
+                          <w:i/>
+                        </w:rPr>
+                      </m:ctrlPr>
+                    </m:sSupPr>
+                    <m:e>
+                      <m:sSub>
+                        <m:sSubPr>
+                          <m:ctrlPr>
+                            <w:rPr>
+                              <w:rFonts w:ascii="Cambria Math" w:eastAsiaTheme="minorEastAsia" w:hAnsi="Cambria Math"/>
+                              <w:i/>
+                            </w:rPr>
+                          </m:ctrlPr>
+                        </m:sSubPr>
+                        <m:e>
+                          <m:r>
+                            <w:rPr>
+                              <w:rFonts w:ascii="Cambria Math" w:eastAsiaTheme="minorEastAsia" w:hAnsi="Cambria Math"/>
+                            </w:rPr>
+                            <m:t>w</m:t>
+                          </m:r>
+                        </m:e>
+                        <m:sub>
+                          <m:r>
+                            <w:rPr>
+                              <w:rFonts w:ascii="Cambria Math" w:eastAsiaTheme="minorEastAsia" w:hAnsi="Cambria Math"/>
+                            </w:rPr>
+                            <m:t>R</m:t>
+                          </m:r>
+                        </m:sub>
+                      </m:sSub>
+                    </m:e>
+                    <m:sup>
+                      <m:r>
+                        <w:rPr>
+                          <w:rFonts w:ascii="Cambria Math" w:eastAsiaTheme="minorEastAsia" w:hAnsi="Cambria Math"/>
+                        </w:rPr>
+                        <m:t>2</m:t>
+                      </m:r>
+                    </m:sup>
+                  </m:sSup>
+                  <m:r>
+                    <w:rPr>
+                      <w:rFonts w:ascii="Cambria Math" w:eastAsiaTheme="minorEastAsia" w:hAnsi="Cambria Math"/>
+                    </w:rPr>
+                    <m:t xml:space="preserve"> </m:t>
+                  </m:r>
+                </m:e>
+              </m:rad>
+            </m:num>
+            <m:den>
+              <m:r>
+                <w:rPr>
+                  <w:rFonts w:ascii="Cambria Math" w:eastAsiaTheme="minorEastAsia" w:hAnsi="Cambria Math"/>
+                </w:rPr>
+                <m:t>2</m:t>
+              </m:r>
+            </m:den>
+          </m:f>
+        </m:oMath>
+      </m:oMathPara>
+    </w:p>
+    <w:p>
+      <w:pPr>
+        <w:pStyle w:val="slovannadpis1rovn"/>
+      </w:pPr>
+      <w:bookmarkStart w:id="5" w:name="_Toc71129719"/>
+      <w:r>
+        <w:t>Implementace</w:t>
+      </w:r>
+      <w:bookmarkEnd w:id="5"/>
+    </w:p>
+    <w:p>
+      <w:pPr>
+        <w:pStyle w:val="slovannadpis2rovn"/>
+      </w:pPr>
+      <w:bookmarkStart w:id="6" w:name="_Toc71129720"/>
+      <w:r>
+        <w:t>Použité technologie a knihovny</w:t>
+      </w:r>
+      <w:bookmarkEnd w:id="6"/>
+    </w:p>
+    <w:p>
+      <w:pPr>
+        <w:pStyle w:val="Odstavcov"/>
       </w:pPr>
       <w:r>
         <w:t xml:space="preserve">Pro implementaci projektu byl zvolen jazyk Javascript. Projekt je rozdělen na část serveru a klienta, kde klient využívá framework React.js a server Node.js. </w:t>
@@ -1482,7 +3010,7 @@
       <w:r>
         <w:t xml:space="preserve">Program využívá pro svou činnost různé balíčky (knihovny) pro práci s komunikací mezi klientem a serverem, kromě těchto využívá jmenovitě balíček </w:t>
       </w:r>
-      <w:hyperlink r:id="rId6" w:history="1">
+      <w:hyperlink r:id="rId7" w:history="1">
         <w:r>
           <w:rPr>
             <w:rStyle w:val="Hypertextovodkaz"/>
@@ -1495,6 +3023,7 @@
       </w:r>
       <w:proofErr w:type="spellStart"/>
       <w:r>
+        <w:lastRenderedPageBreak/>
         <w:t>stemmování</w:t>
       </w:r>
       <w:proofErr w:type="spellEnd"/>
@@ -1537,41 +3066,51 @@
       <w:pPr>
         <w:pStyle w:val="slovannadpis2rovn"/>
       </w:pPr>
+      <w:bookmarkStart w:id="7" w:name="_Toc71129721"/>
       <w:r>
         <w:t>Instalační instrukce</w:t>
       </w:r>
+      <w:bookmarkEnd w:id="7"/>
     </w:p>
     <w:p>
       <w:pPr>
         <w:pStyle w:val="slovannadpis1rovn"/>
       </w:pPr>
+      <w:bookmarkStart w:id="8" w:name="_Toc71129722"/>
       <w:r>
         <w:t>Příklad výstupu</w:t>
       </w:r>
+      <w:bookmarkEnd w:id="8"/>
     </w:p>
     <w:p>
       <w:pPr>
         <w:pStyle w:val="slovannadpis1rovn"/>
       </w:pPr>
+      <w:bookmarkStart w:id="9" w:name="_Toc71129723"/>
       <w:r>
         <w:t>Experimentální sekce</w:t>
       </w:r>
+      <w:bookmarkEnd w:id="9"/>
     </w:p>
     <w:p>
       <w:pPr>
         <w:pStyle w:val="slovannadpis1rovn"/>
       </w:pPr>
+      <w:bookmarkStart w:id="10" w:name="_Toc71129724"/>
       <w:r>
         <w:t>Diskuse</w:t>
       </w:r>
+      <w:bookmarkEnd w:id="10"/>
     </w:p>
     <w:p>
       <w:pPr>
         <w:pStyle w:val="slovannadpis1rovn"/>
       </w:pPr>
+      <w:bookmarkStart w:id="11" w:name="_Toc71129725"/>
       <w:r>
         <w:t>Závěr</w:t>
       </w:r>
+      <w:bookmarkEnd w:id="11"/>
     </w:p>
     <w:sectPr>
       <w:pgSz w:w="11906" w:h="16838"/>
@@ -2742,6 +4281,27 @@
     <w:rsid w:val="00A92B28"/>
     <w:rPr>
       <w:rFonts w:ascii="Cambria" w:hAnsi="Cambria"/>
+    </w:rPr>
+  </w:style>
+  <w:style w:type="paragraph" w:styleId="Nadpis1">
+    <w:name w:val="heading 1"/>
+    <w:basedOn w:val="Normln"/>
+    <w:next w:val="Normln"/>
+    <w:link w:val="Nadpis1Char"/>
+    <w:uiPriority w:val="9"/>
+    <w:qFormat/>
+    <w:rsid w:val="000E3F4C"/>
+    <w:pPr>
+      <w:keepNext/>
+      <w:keepLines/>
+      <w:spacing w:before="240" w:after="0"/>
+      <w:outlineLvl w:val="0"/>
+    </w:pPr>
+    <w:rPr>
+      <w:rFonts w:asciiTheme="majorHAnsi" w:eastAsiaTheme="majorEastAsia" w:hAnsiTheme="majorHAnsi" w:cstheme="majorBidi"/>
+      <w:color w:val="2E74B5" w:themeColor="accent1" w:themeShade="BF"/>
+      <w:sz w:val="32"/>
+      <w:szCs w:val="32"/>
     </w:rPr>
   </w:style>
   <w:style w:type="character" w:default="1" w:styleId="Standardnpsmoodstavce">
@@ -3265,6 +4825,59 @@
       <w:szCs w:val="36"/>
     </w:rPr>
   </w:style>
+  <w:style w:type="character" w:customStyle="1" w:styleId="Nadpis1Char">
+    <w:name w:val="Nadpis 1 Char"/>
+    <w:basedOn w:val="Standardnpsmoodstavce"/>
+    <w:link w:val="Nadpis1"/>
+    <w:uiPriority w:val="9"/>
+    <w:rsid w:val="000E3F4C"/>
+    <w:rPr>
+      <w:rFonts w:asciiTheme="majorHAnsi" w:eastAsiaTheme="majorEastAsia" w:hAnsiTheme="majorHAnsi" w:cstheme="majorBidi"/>
+      <w:color w:val="2E74B5" w:themeColor="accent1" w:themeShade="BF"/>
+      <w:sz w:val="32"/>
+      <w:szCs w:val="32"/>
+    </w:rPr>
+  </w:style>
+  <w:style w:type="paragraph" w:styleId="Nadpisobsahu">
+    <w:name w:val="TOC Heading"/>
+    <w:basedOn w:val="Nadpis1"/>
+    <w:next w:val="Normln"/>
+    <w:uiPriority w:val="39"/>
+    <w:unhideWhenUsed/>
+    <w:qFormat/>
+    <w:rsid w:val="000E3F4C"/>
+    <w:pPr>
+      <w:outlineLvl w:val="9"/>
+    </w:pPr>
+    <w:rPr>
+      <w:lang w:eastAsia="cs-CZ"/>
+    </w:rPr>
+  </w:style>
+  <w:style w:type="paragraph" w:styleId="Obsah1">
+    <w:name w:val="toc 1"/>
+    <w:basedOn w:val="Normln"/>
+    <w:next w:val="Normln"/>
+    <w:autoRedefine/>
+    <w:uiPriority w:val="39"/>
+    <w:unhideWhenUsed/>
+    <w:rsid w:val="000E3F4C"/>
+    <w:pPr>
+      <w:spacing w:after="100"/>
+    </w:pPr>
+  </w:style>
+  <w:style w:type="paragraph" w:styleId="Obsah2">
+    <w:name w:val="toc 2"/>
+    <w:basedOn w:val="Normln"/>
+    <w:next w:val="Normln"/>
+    <w:autoRedefine/>
+    <w:uiPriority w:val="39"/>
+    <w:unhideWhenUsed/>
+    <w:rsid w:val="000E3F4C"/>
+    <w:pPr>
+      <w:spacing w:after="100"/>
+      <w:ind w:left="220"/>
+    </w:pPr>
+  </w:style>
 </w:styles>
 </file>
 
@@ -3516,10 +5129,10 @@
   </w:compat>
   <w:rsids>
     <w:rsidRoot w:val="00103B1E"/>
-    <w:rsid w:val="000125A7"/>
     <w:rsid w:val="00103B1E"/>
     <w:rsid w:val="005A77F7"/>
     <w:rsid w:val="00627050"/>
+    <w:rsid w:val="00A84DAF"/>
     <w:rsid w:val="00B567A0"/>
     <w:rsid w:val="00EB6227"/>
   </w:rsids>
@@ -4282,10 +5895,22 @@
 </CoverPageProperties>
 </file>
 
+<file path=customXml/item2.xml><?xml version="1.0" encoding="utf-8"?>
+<b:Sources xmlns:b="http://schemas.openxmlformats.org/officeDocument/2006/bibliography" xmlns="http://schemas.openxmlformats.org/officeDocument/2006/bibliography" SelectedStyle="\APASixthEditionOfficeOnline.xsl" StyleName="APA" Version="6"/>
+</file>
+
 <file path=customXml/itemProps1.xml><?xml version="1.0" encoding="utf-8"?>
 <ds:datastoreItem xmlns:ds="http://schemas.openxmlformats.org/officeDocument/2006/customXml" ds:itemID="{55AF091B-3C7A-41E3-B477-F2FDAA23CFDA}">
   <ds:schemaRefs>
     <ds:schemaRef ds:uri="http://schemas.microsoft.com/office/2006/coverPageProps"/>
   </ds:schemaRefs>
 </ds:datastoreItem>
+</file>
+
+<file path=customXml/itemProps2.xml><?xml version="1.0" encoding="utf-8"?>
+<ds:datastoreItem xmlns:ds="http://schemas.openxmlformats.org/officeDocument/2006/customXml" ds:itemID="{EA3870D7-02D0-4FDB-BC70-D20EE2C2A9A9}">
+  <ds:schemaRefs>
+    <ds:schemaRef ds:uri="http://schemas.openxmlformats.org/officeDocument/2006/bibliography"/>
+  </ds:schemaRefs>
+</ds:datastoreItem>
 </file>
</xml_diff>

<commit_message>
[Add] completion of project documentation
</commit_message>
<xml_diff>
--- a/Projektová dokumentace.docx
+++ b/Projektová dokumentace.docx
@@ -1,6 +1,6 @@
 
 <file path=word/document.xml><?xml version="1.0" encoding="utf-8"?>
-<w:document xmlns:wpc="http://schemas.microsoft.com/office/word/2010/wordprocessingCanvas" xmlns:cx="http://schemas.microsoft.com/office/drawing/2014/chartex" xmlns:cx1="http://schemas.microsoft.com/office/drawing/2015/9/8/chartex" xmlns:cx2="http://schemas.microsoft.com/office/drawing/2015/10/21/chartex" xmlns:cx3="http://schemas.microsoft.com/office/drawing/2016/5/9/chartex" xmlns:cx4="http://schemas.microsoft.com/office/drawing/2016/5/10/chartex" xmlns:cx5="http://schemas.microsoft.com/office/drawing/2016/5/11/chartex" xmlns:cx6="http://schemas.microsoft.com/office/drawing/2016/5/12/chartex" xmlns:cx7="http://schemas.microsoft.com/office/drawing/2016/5/13/chartex" xmlns:cx8="http://schemas.microsoft.com/office/drawing/2016/5/14/chartex" xmlns:mc="http://schemas.openxmlformats.org/markup-compatibility/2006" xmlns:aink="http://schemas.microsoft.com/office/drawing/2016/ink" xmlns:am3d="http://schemas.microsoft.com/office/drawing/2017/model3d" xmlns:o="urn:schemas-microsoft-com:office:office" xmlns:r="http://schemas.openxmlformats.org/officeDocument/2006/relationships" xmlns:m="http://schemas.openxmlformats.org/officeDocument/2006/math" xmlns:v="urn:schemas-microsoft-com:vml" xmlns:wp14="http://schemas.microsoft.com/office/word/2010/wordprocessingDrawing" xmlns:wp="http://schemas.openxmlformats.org/drawingml/2006/wordprocessingDrawing" xmlns:w10="urn:schemas-microsoft-com:office:word" xmlns:w="http://schemas.openxmlformats.org/wordprocessingml/2006/main" xmlns:w14="http://schemas.microsoft.com/office/word/2010/wordml" xmlns:w15="http://schemas.microsoft.com/office/word/2012/wordml" xmlns:w16cex="http://schemas.microsoft.com/office/word/2018/wordml/cex" xmlns:w16cid="http://schemas.microsoft.com/office/word/2016/wordml/cid" xmlns:w16="http://schemas.microsoft.com/office/word/2018/wordml" xmlns:w16sdtdh="http://schemas.microsoft.com/office/word/2020/wordml/sdtdatahash" xmlns:w16se="http://schemas.microsoft.com/office/word/2015/wordml/symex" xmlns:wpg="http://schemas.microsoft.com/office/word/2010/wordprocessingGroup" xmlns:wpi="http://schemas.microsoft.com/office/word/2010/wordprocessingInk" xmlns:wne="http://schemas.microsoft.com/office/word/2006/wordml" xmlns:wps="http://schemas.microsoft.com/office/word/2010/wordprocessingShape" mc:Ignorable="w14 w15 w16se w16cid w16 w16cex w16sdtdh wp14">
+<w:document xmlns:wpc="http://schemas.microsoft.com/office/word/2010/wordprocessingCanvas" xmlns:cx="http://schemas.microsoft.com/office/drawing/2014/chartex" xmlns:cx1="http://schemas.microsoft.com/office/drawing/2015/9/8/chartex" xmlns:cx2="http://schemas.microsoft.com/office/drawing/2015/10/21/chartex" xmlns:cx3="http://schemas.microsoft.com/office/drawing/2016/5/9/chartex" xmlns:cx4="http://schemas.microsoft.com/office/drawing/2016/5/10/chartex" xmlns:cx5="http://schemas.microsoft.com/office/drawing/2016/5/11/chartex" xmlns:cx6="http://schemas.microsoft.com/office/drawing/2016/5/12/chartex" xmlns:cx7="http://schemas.microsoft.com/office/drawing/2016/5/13/chartex" xmlns:cx8="http://schemas.microsoft.com/office/drawing/2016/5/14/chartex" xmlns:mc="http://schemas.openxmlformats.org/markup-compatibility/2006" xmlns:aink="http://schemas.microsoft.com/office/drawing/2016/ink" xmlns:am3d="http://schemas.microsoft.com/office/drawing/2017/model3d" xmlns:o="urn:schemas-microsoft-com:office:office" xmlns:r="http://schemas.openxmlformats.org/officeDocument/2006/relationships" xmlns:m="http://schemas.openxmlformats.org/officeDocument/2006/math" xmlns:v="urn:schemas-microsoft-com:vml" xmlns:wp14="http://schemas.microsoft.com/office/word/2010/wordprocessingDrawing" xmlns:wp="http://schemas.openxmlformats.org/drawingml/2006/wordprocessingDrawing" xmlns:w10="urn:schemas-microsoft-com:office:word" xmlns:w="http://schemas.openxmlformats.org/wordprocessingml/2006/main" xmlns:w14="http://schemas.microsoft.com/office/word/2010/wordml" xmlns:w15="http://schemas.microsoft.com/office/word/2012/wordml" xmlns:w16cex="http://schemas.microsoft.com/office/word/2018/wordml/cex" xmlns:w16cid="http://schemas.microsoft.com/office/word/2016/wordml/cid" xmlns:w16="http://schemas.microsoft.com/office/word/2018/wordml" xmlns:w16se="http://schemas.microsoft.com/office/word/2015/wordml/symex" xmlns:wpg="http://schemas.microsoft.com/office/word/2010/wordprocessingGroup" xmlns:wpi="http://schemas.microsoft.com/office/word/2010/wordprocessingInk" xmlns:wne="http://schemas.microsoft.com/office/word/2006/wordml" xmlns:wps="http://schemas.microsoft.com/office/word/2010/wordprocessingShape" mc:Ignorable="w14 w15 w16se w16cid w16 w16cex wp14">
   <w:body>
     <w:sdt>
       <w:sdtPr>
@@ -2834,10 +2834,46 @@
     </w:p>
     <w:p>
       <w:pPr>
+        <w:pStyle w:val="Odstavcov"/>
+        <w:rPr>
+          <w:rFonts w:eastAsiaTheme="minorEastAsia"/>
+        </w:rPr>
+      </w:pPr>
+      <w:r>
+        <w:rPr>
+          <w:rFonts w:eastAsiaTheme="minorEastAsia"/>
+        </w:rPr>
+        <w:t>Při vyhodnocování NOT operátoru se použije stejné vyhodnocení, jako kdyby to NOT operátor nebyl. Tedy spustí se vyhodnocení toho, co je uvnitř nodu úplně normálně</w:t>
+      </w:r>
+      <w:r>
+        <w:rPr>
+          <w:rFonts w:eastAsiaTheme="minorEastAsia"/>
+        </w:rPr>
+        <w:t>. Poté co dostaneme tyto záznamy, vrátíme právě ty, které v tomto výsledku nejsou – tedy NOT operátor.</w:t>
+      </w:r>
+      <w:r>
+        <w:rPr>
+          <w:rFonts w:eastAsiaTheme="minorEastAsia"/>
+        </w:rPr>
+        <w:t xml:space="preserve"> Také všechny tyto záznamy budou mít váhu 1, což vyplývá z logiky věci.</w:t>
+      </w:r>
+    </w:p>
+    <w:p>
+      <w:pPr>
+        <w:pStyle w:val="Odstavcov"/>
+        <w:jc w:val="center"/>
+        <w:rPr>
+          <w:rFonts w:eastAsiaTheme="minorEastAsia"/>
+        </w:rPr>
+      </w:pPr>
+    </w:p>
+    <w:p>
+      <w:pPr>
         <w:pStyle w:val="slovannadpis1rovn"/>
       </w:pPr>
       <w:bookmarkStart w:id="5" w:name="_Toc71663550"/>
       <w:r>
+        <w:lastRenderedPageBreak/>
         <w:t>Implementace</w:t>
       </w:r>
       <w:bookmarkEnd w:id="5"/>
@@ -2871,11 +2907,7 @@
         </w:r>
       </w:hyperlink>
       <w:r>
-        <w:t xml:space="preserve">, který se stará o zpracování </w:t>
-      </w:r>
-      <w:r>
-        <w:lastRenderedPageBreak/>
-        <w:t>stemmování</w:t>
+        <w:t>, který se stará o zpracování stemmování</w:t>
       </w:r>
       <w:r>
         <w:t>/lemmatizace</w:t>
@@ -3184,7 +3216,7 @@
               </wp:anchor>
             </w:drawing>
           </mc:Choice>
-          <mc:Fallback>
+          <mc:Fallback xmlns:w16sdtdh="http://schemas.microsoft.com/office/word/2020/wordml/sdtdatahash">
             <w:pict>
               <v:shapetype w14:anchorId="0FB9A8F8" id="_x0000_t202" coordsize="21600,21600" o:spt="202" path="m,l,21600r21600,l21600,xe">
                 <v:stroke joinstyle="miter"/>
@@ -3350,7 +3382,7 @@
               </wp:anchor>
             </w:drawing>
           </mc:Choice>
-          <mc:Fallback>
+          <mc:Fallback xmlns:w16sdtdh="http://schemas.microsoft.com/office/word/2020/wordml/sdtdatahash">
             <w:pict>
               <v:shape w14:anchorId="0264645F" id="Textové pole 6" o:spid="_x0000_s1027" type="#_x0000_t202" style="position:absolute;left:0;text-align:left;margin-left:0;margin-top:121.65pt;width:189.45pt;height:.05pt;z-index:251664384;visibility:visible;mso-wrap-style:square;mso-wrap-distance-left:9pt;mso-wrap-distance-top:0;mso-wrap-distance-right:9pt;mso-wrap-distance-bottom:0;mso-position-horizontal:absolute;mso-position-horizontal-relative:text;mso-position-vertical:absolute;mso-position-vertical-relative:text;v-text-anchor:top" o:gfxdata="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" stroked="f">
                 <v:textbox style="mso-fit-shape-to-text:t" inset="0,0,0,0">
@@ -3469,6 +3501,7 @@
         <w:rPr>
           <w:noProof/>
         </w:rPr>
+        <w:lastRenderedPageBreak/>
         <mc:AlternateContent>
           <mc:Choice Requires="wps">
             <w:drawing>
@@ -3557,7 +3590,7 @@
               </wp:anchor>
             </w:drawing>
           </mc:Choice>
-          <mc:Fallback>
+          <mc:Fallback xmlns:w16sdtdh="http://schemas.microsoft.com/office/word/2020/wordml/sdtdatahash">
             <w:pict>
               <v:shape w14:anchorId="683C12B1" id="Textové pole 7" o:spid="_x0000_s1028" type="#_x0000_t202" style="position:absolute;left:0;text-align:left;margin-left:0;margin-top:293pt;width:453.6pt;height:.05pt;z-index:251667456;visibility:visible;mso-wrap-style:square;mso-wrap-distance-left:9pt;mso-wrap-distance-top:0;mso-wrap-distance-right:9pt;mso-wrap-distance-bottom:0;mso-position-horizontal:absolute;mso-position-horizontal-relative:text;mso-position-vertical:absolute;mso-position-vertical-relative:text;v-text-anchor:top" o:gfxdata="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" stroked="f">
                 <v:textbox style="mso-fit-shape-to-text:t" inset="0,0,0,0">
@@ -10012,6 +10045,13 @@
       <w:r>
         <w:t>.</w:t>
       </w:r>
+      <w:r>
+        <w:t xml:space="preserve"> Možnost pro zlepšení samotného projektu je například u operátoru NOT, kdy například pro výraz: cat or not dog, budeme výsledek vracet ve tvaru, kdy první budou soubory, </w:t>
+      </w:r>
+      <w:r>
+        <w:lastRenderedPageBreak/>
+        <w:t>které obsahují cat a neobsahují dog, poté soubory co neobsahují cat ani dog a poté soubory, co obsahují cat i dog – tyto by měly nejmenší váhu. Ovšem naše implementace OR operátoru, které jsou srovnány podle váhy odpovídá přirozenému chování operátoru OR. Tedy všechny soubory, které neobsahují dog budou mít váhu 1 a budou logicky v popředí. Další možnost pro zlepšení je samotné sortění výsledku. Array.sort() v JavaScryptu na platformě Linux není stabilní – tedy prvky, které mají stejné hodnoty nezachovají stejné pořadí jako bylo původně. Na platformě Windows tento sort stabilní je – podle lokálních testů. Možnost pro zlepšení by byla právě implementace sortu, který je stabilní na všech platformách. Ovšem pro tento projekt to je zbytečné, jelikož námi požadované výsledky budou stejně srovnány na základě váhy. Na samotném pořadí stejných prvků nezáleží.</w:t>
+      </w:r>
     </w:p>
     <w:sectPr>
       <w:pgSz w:w="11906" w:h="16838"/>
@@ -10026,7 +10066,7 @@
 </file>
 
 <file path=word/numbering.xml><?xml version="1.0" encoding="utf-8"?>
-<w:numbering xmlns:wpc="http://schemas.microsoft.com/office/word/2010/wordprocessingCanvas" xmlns:cx="http://schemas.microsoft.com/office/drawing/2014/chartex" xmlns:cx1="http://schemas.microsoft.com/office/drawing/2015/9/8/chartex" xmlns:cx2="http://schemas.microsoft.com/office/drawing/2015/10/21/chartex" xmlns:cx3="http://schemas.microsoft.com/office/drawing/2016/5/9/chartex" xmlns:cx4="http://schemas.microsoft.com/office/drawing/2016/5/10/chartex" xmlns:cx5="http://schemas.microsoft.com/office/drawing/2016/5/11/chartex" xmlns:cx6="http://schemas.microsoft.com/office/drawing/2016/5/12/chartex" xmlns:cx7="http://schemas.microsoft.com/office/drawing/2016/5/13/chartex" xmlns:cx8="http://schemas.microsoft.com/office/drawing/2016/5/14/chartex" xmlns:mc="http://schemas.openxmlformats.org/markup-compatibility/2006" xmlns:aink="http://schemas.microsoft.com/office/drawing/2016/ink" xmlns:am3d="http://schemas.microsoft.com/office/drawing/2017/model3d" xmlns:o="urn:schemas-microsoft-com:office:office" xmlns:r="http://schemas.openxmlformats.org/officeDocument/2006/relationships" xmlns:m="http://schemas.openxmlformats.org/officeDocument/2006/math" xmlns:v="urn:schemas-microsoft-com:vml" xmlns:wp14="http://schemas.microsoft.com/office/word/2010/wordprocessingDrawing" xmlns:wp="http://schemas.openxmlformats.org/drawingml/2006/wordprocessingDrawing" xmlns:w10="urn:schemas-microsoft-com:office:word" xmlns:w="http://schemas.openxmlformats.org/wordprocessingml/2006/main" xmlns:w14="http://schemas.microsoft.com/office/word/2010/wordml" xmlns:w15="http://schemas.microsoft.com/office/word/2012/wordml" xmlns:w16cex="http://schemas.microsoft.com/office/word/2018/wordml/cex" xmlns:w16cid="http://schemas.microsoft.com/office/word/2016/wordml/cid" xmlns:w16="http://schemas.microsoft.com/office/word/2018/wordml" xmlns:w16sdtdh="http://schemas.microsoft.com/office/word/2020/wordml/sdtdatahash" xmlns:w16se="http://schemas.microsoft.com/office/word/2015/wordml/symex" xmlns:wpg="http://schemas.microsoft.com/office/word/2010/wordprocessingGroup" xmlns:wpi="http://schemas.microsoft.com/office/word/2010/wordprocessingInk" xmlns:wne="http://schemas.microsoft.com/office/word/2006/wordml" xmlns:wps="http://schemas.microsoft.com/office/word/2010/wordprocessingShape" mc:Ignorable="w14 w15 w16se w16cid w16 w16cex w16sdtdh wp14">
+<w:numbering xmlns:wpc="http://schemas.microsoft.com/office/word/2010/wordprocessingCanvas" xmlns:cx="http://schemas.microsoft.com/office/drawing/2014/chartex" xmlns:cx1="http://schemas.microsoft.com/office/drawing/2015/9/8/chartex" xmlns:cx2="http://schemas.microsoft.com/office/drawing/2015/10/21/chartex" xmlns:cx3="http://schemas.microsoft.com/office/drawing/2016/5/9/chartex" xmlns:cx4="http://schemas.microsoft.com/office/drawing/2016/5/10/chartex" xmlns:cx5="http://schemas.microsoft.com/office/drawing/2016/5/11/chartex" xmlns:cx6="http://schemas.microsoft.com/office/drawing/2016/5/12/chartex" xmlns:cx7="http://schemas.microsoft.com/office/drawing/2016/5/13/chartex" xmlns:cx8="http://schemas.microsoft.com/office/drawing/2016/5/14/chartex" xmlns:mc="http://schemas.openxmlformats.org/markup-compatibility/2006" xmlns:aink="http://schemas.microsoft.com/office/drawing/2016/ink" xmlns:am3d="http://schemas.microsoft.com/office/drawing/2017/model3d" xmlns:o="urn:schemas-microsoft-com:office:office" xmlns:r="http://schemas.openxmlformats.org/officeDocument/2006/relationships" xmlns:m="http://schemas.openxmlformats.org/officeDocument/2006/math" xmlns:v="urn:schemas-microsoft-com:vml" xmlns:wp14="http://schemas.microsoft.com/office/word/2010/wordprocessingDrawing" xmlns:wp="http://schemas.openxmlformats.org/drawingml/2006/wordprocessingDrawing" xmlns:w10="urn:schemas-microsoft-com:office:word" xmlns:w="http://schemas.openxmlformats.org/wordprocessingml/2006/main" xmlns:w14="http://schemas.microsoft.com/office/word/2010/wordml" xmlns:w15="http://schemas.microsoft.com/office/word/2012/wordml" xmlns:w16cex="http://schemas.microsoft.com/office/word/2018/wordml/cex" xmlns:w16cid="http://schemas.microsoft.com/office/word/2016/wordml/cid" xmlns:w16="http://schemas.microsoft.com/office/word/2018/wordml" xmlns:w16se="http://schemas.microsoft.com/office/word/2015/wordml/symex" xmlns:wpg="http://schemas.microsoft.com/office/word/2010/wordprocessingGroup" xmlns:wpi="http://schemas.microsoft.com/office/word/2010/wordprocessingInk" xmlns:wne="http://schemas.microsoft.com/office/word/2006/wordml" xmlns:wps="http://schemas.microsoft.com/office/word/2010/wordprocessingShape" mc:Ignorable="w14 w15 w16se w16cid w16 w16cex wp14">
   <w:abstractNum w:abstractNumId="0" w15:restartNumberingAfterBreak="0">
     <w:nsid w:val="01A2444F"/>
     <w:multiLevelType w:val="hybridMultilevel"/>
@@ -10782,7 +10822,7 @@
 </file>
 
 <file path=word/styles.xml><?xml version="1.0" encoding="utf-8"?>
-<w:styles xmlns:mc="http://schemas.openxmlformats.org/markup-compatibility/2006" xmlns:r="http://schemas.openxmlformats.org/officeDocument/2006/relationships" xmlns:w="http://schemas.openxmlformats.org/wordprocessingml/2006/main" xmlns:w14="http://schemas.microsoft.com/office/word/2010/wordml" xmlns:w15="http://schemas.microsoft.com/office/word/2012/wordml" xmlns:w16cex="http://schemas.microsoft.com/office/word/2018/wordml/cex" xmlns:w16cid="http://schemas.microsoft.com/office/word/2016/wordml/cid" xmlns:w16="http://schemas.microsoft.com/office/word/2018/wordml" xmlns:w16sdtdh="http://schemas.microsoft.com/office/word/2020/wordml/sdtdatahash" xmlns:w16se="http://schemas.microsoft.com/office/word/2015/wordml/symex" mc:Ignorable="w14 w15 w16se w16cid w16 w16cex w16sdtdh">
+<w:styles xmlns:mc="http://schemas.openxmlformats.org/markup-compatibility/2006" xmlns:r="http://schemas.openxmlformats.org/officeDocument/2006/relationships" xmlns:w="http://schemas.openxmlformats.org/wordprocessingml/2006/main" xmlns:w14="http://schemas.microsoft.com/office/word/2010/wordml" xmlns:w15="http://schemas.microsoft.com/office/word/2012/wordml" xmlns:w16cex="http://schemas.microsoft.com/office/word/2018/wordml/cex" xmlns:w16cid="http://schemas.microsoft.com/office/word/2016/wordml/cid" xmlns:w16="http://schemas.microsoft.com/office/word/2018/wordml" xmlns:w16se="http://schemas.microsoft.com/office/word/2015/wordml/symex" mc:Ignorable="w14 w15 w16se w16cid w16 w16cex">
   <w:docDefaults>
     <w:rPrDefault>
       <w:rPr>
@@ -14030,7 +14070,7 @@
 </file>
 
 <file path=word/glossary/document.xml><?xml version="1.0" encoding="utf-8"?>
-<w:glossaryDocument xmlns:wpc="http://schemas.microsoft.com/office/word/2010/wordprocessingCanvas" xmlns:cx="http://schemas.microsoft.com/office/drawing/2014/chartex" xmlns:cx1="http://schemas.microsoft.com/office/drawing/2015/9/8/chartex" xmlns:cx2="http://schemas.microsoft.com/office/drawing/2015/10/21/chartex" xmlns:cx3="http://schemas.microsoft.com/office/drawing/2016/5/9/chartex" xmlns:cx4="http://schemas.microsoft.com/office/drawing/2016/5/10/chartex" xmlns:cx5="http://schemas.microsoft.com/office/drawing/2016/5/11/chartex" xmlns:cx6="http://schemas.microsoft.com/office/drawing/2016/5/12/chartex" xmlns:cx7="http://schemas.microsoft.com/office/drawing/2016/5/13/chartex" xmlns:cx8="http://schemas.microsoft.com/office/drawing/2016/5/14/chartex" xmlns:mc="http://schemas.openxmlformats.org/markup-compatibility/2006" xmlns:aink="http://schemas.microsoft.com/office/drawing/2016/ink" xmlns:am3d="http://schemas.microsoft.com/office/drawing/2017/model3d" xmlns:o="urn:schemas-microsoft-com:office:office" xmlns:r="http://schemas.openxmlformats.org/officeDocument/2006/relationships" xmlns:m="http://schemas.openxmlformats.org/officeDocument/2006/math" xmlns:v="urn:schemas-microsoft-com:vml" xmlns:wp14="http://schemas.microsoft.com/office/word/2010/wordprocessingDrawing" xmlns:wp="http://schemas.openxmlformats.org/drawingml/2006/wordprocessingDrawing" xmlns:w10="urn:schemas-microsoft-com:office:word" xmlns:w="http://schemas.openxmlformats.org/wordprocessingml/2006/main" xmlns:w14="http://schemas.microsoft.com/office/word/2010/wordml" xmlns:w15="http://schemas.microsoft.com/office/word/2012/wordml" xmlns:w16cex="http://schemas.microsoft.com/office/word/2018/wordml/cex" xmlns:w16cid="http://schemas.microsoft.com/office/word/2016/wordml/cid" xmlns:w16="http://schemas.microsoft.com/office/word/2018/wordml" xmlns:w16sdtdh="http://schemas.microsoft.com/office/word/2020/wordml/sdtdatahash" xmlns:w16se="http://schemas.microsoft.com/office/word/2015/wordml/symex" xmlns:wpg="http://schemas.microsoft.com/office/word/2010/wordprocessingGroup" xmlns:wpi="http://schemas.microsoft.com/office/word/2010/wordprocessingInk" xmlns:wne="http://schemas.microsoft.com/office/word/2006/wordml" xmlns:wps="http://schemas.microsoft.com/office/word/2010/wordprocessingShape" mc:Ignorable="w14 w15 w16se w16cid w16 w16cex w16sdtdh wp14">
+<w:glossaryDocument xmlns:wpc="http://schemas.microsoft.com/office/word/2010/wordprocessingCanvas" xmlns:cx="http://schemas.microsoft.com/office/drawing/2014/chartex" xmlns:cx1="http://schemas.microsoft.com/office/drawing/2015/9/8/chartex" xmlns:cx2="http://schemas.microsoft.com/office/drawing/2015/10/21/chartex" xmlns:cx3="http://schemas.microsoft.com/office/drawing/2016/5/9/chartex" xmlns:cx4="http://schemas.microsoft.com/office/drawing/2016/5/10/chartex" xmlns:cx5="http://schemas.microsoft.com/office/drawing/2016/5/11/chartex" xmlns:cx6="http://schemas.microsoft.com/office/drawing/2016/5/12/chartex" xmlns:cx7="http://schemas.microsoft.com/office/drawing/2016/5/13/chartex" xmlns:cx8="http://schemas.microsoft.com/office/drawing/2016/5/14/chartex" xmlns:mc="http://schemas.openxmlformats.org/markup-compatibility/2006" xmlns:aink="http://schemas.microsoft.com/office/drawing/2016/ink" xmlns:am3d="http://schemas.microsoft.com/office/drawing/2017/model3d" xmlns:o="urn:schemas-microsoft-com:office:office" xmlns:r="http://schemas.openxmlformats.org/officeDocument/2006/relationships" xmlns:m="http://schemas.openxmlformats.org/officeDocument/2006/math" xmlns:v="urn:schemas-microsoft-com:vml" xmlns:wp14="http://schemas.microsoft.com/office/word/2010/wordprocessingDrawing" xmlns:wp="http://schemas.openxmlformats.org/drawingml/2006/wordprocessingDrawing" xmlns:w10="urn:schemas-microsoft-com:office:word" xmlns:w="http://schemas.openxmlformats.org/wordprocessingml/2006/main" xmlns:w14="http://schemas.microsoft.com/office/word/2010/wordml" xmlns:w15="http://schemas.microsoft.com/office/word/2012/wordml" xmlns:w16cex="http://schemas.microsoft.com/office/word/2018/wordml/cex" xmlns:w16cid="http://schemas.microsoft.com/office/word/2016/wordml/cid" xmlns:w16="http://schemas.microsoft.com/office/word/2018/wordml" xmlns:w16se="http://schemas.microsoft.com/office/word/2015/wordml/symex" xmlns:wpg="http://schemas.microsoft.com/office/word/2010/wordprocessingGroup" xmlns:wpi="http://schemas.microsoft.com/office/word/2010/wordprocessingInk" xmlns:wne="http://schemas.microsoft.com/office/word/2006/wordml" xmlns:wps="http://schemas.microsoft.com/office/word/2010/wordprocessingShape" mc:Ignorable="w14 w15 w16se w16cid w16 w16cex wp14">
   <w:docParts>
     <w:docPart>
       <w:docPartPr>
@@ -14193,7 +14233,7 @@
 </file>
 
 <file path=word/glossary/fontTable.xml><?xml version="1.0" encoding="utf-8"?>
-<w:fonts xmlns:mc="http://schemas.openxmlformats.org/markup-compatibility/2006" xmlns:r="http://schemas.openxmlformats.org/officeDocument/2006/relationships" xmlns:w="http://schemas.openxmlformats.org/wordprocessingml/2006/main" xmlns:w14="http://schemas.microsoft.com/office/word/2010/wordml" xmlns:w15="http://schemas.microsoft.com/office/word/2012/wordml" xmlns:w16cex="http://schemas.microsoft.com/office/word/2018/wordml/cex" xmlns:w16cid="http://schemas.microsoft.com/office/word/2016/wordml/cid" xmlns:w16="http://schemas.microsoft.com/office/word/2018/wordml" xmlns:w16sdtdh="http://schemas.microsoft.com/office/word/2020/wordml/sdtdatahash" xmlns:w16se="http://schemas.microsoft.com/office/word/2015/wordml/symex" mc:Ignorable="w14 w15 w16se w16cid w16 w16cex w16sdtdh">
+<w:fonts xmlns:mc="http://schemas.openxmlformats.org/markup-compatibility/2006" xmlns:r="http://schemas.openxmlformats.org/officeDocument/2006/relationships" xmlns:w="http://schemas.openxmlformats.org/wordprocessingml/2006/main" xmlns:w14="http://schemas.microsoft.com/office/word/2010/wordml" xmlns:w15="http://schemas.microsoft.com/office/word/2012/wordml" xmlns:w16cex="http://schemas.microsoft.com/office/word/2018/wordml/cex" xmlns:w16cid="http://schemas.microsoft.com/office/word/2016/wordml/cid" xmlns:w16="http://schemas.microsoft.com/office/word/2018/wordml" xmlns:w16se="http://schemas.microsoft.com/office/word/2015/wordml/symex" mc:Ignorable="w14 w15 w16se w16cid w16 w16cex">
   <w:font w:name="Symbol">
     <w:panose1 w:val="05050102010706020507"/>
     <w:charset w:val="02"/>
@@ -14261,7 +14301,7 @@
 </file>
 
 <file path=word/glossary/settings.xml><?xml version="1.0" encoding="utf-8"?>
-<w:settings xmlns:mc="http://schemas.openxmlformats.org/markup-compatibility/2006" xmlns:o="urn:schemas-microsoft-com:office:office" xmlns:r="http://schemas.openxmlformats.org/officeDocument/2006/relationships" xmlns:m="http://schemas.openxmlformats.org/officeDocument/2006/math" xmlns:v="urn:schemas-microsoft-com:vml" xmlns:w10="urn:schemas-microsoft-com:office:word" xmlns:w="http://schemas.openxmlformats.org/wordprocessingml/2006/main" xmlns:w14="http://schemas.microsoft.com/office/word/2010/wordml" xmlns:w15="http://schemas.microsoft.com/office/word/2012/wordml" xmlns:w16cex="http://schemas.microsoft.com/office/word/2018/wordml/cex" xmlns:w16cid="http://schemas.microsoft.com/office/word/2016/wordml/cid" xmlns:w16="http://schemas.microsoft.com/office/word/2018/wordml" xmlns:w16sdtdh="http://schemas.microsoft.com/office/word/2020/wordml/sdtdatahash" xmlns:w16se="http://schemas.microsoft.com/office/word/2015/wordml/symex" xmlns:sl="http://schemas.openxmlformats.org/schemaLibrary/2006/main" mc:Ignorable="w14 w15 w16se w16cid w16 w16cex w16sdtdh">
+<w:settings xmlns:mc="http://schemas.openxmlformats.org/markup-compatibility/2006" xmlns:o="urn:schemas-microsoft-com:office:office" xmlns:r="http://schemas.openxmlformats.org/officeDocument/2006/relationships" xmlns:m="http://schemas.openxmlformats.org/officeDocument/2006/math" xmlns:v="urn:schemas-microsoft-com:vml" xmlns:w10="urn:schemas-microsoft-com:office:word" xmlns:w="http://schemas.openxmlformats.org/wordprocessingml/2006/main" xmlns:w14="http://schemas.microsoft.com/office/word/2010/wordml" xmlns:w15="http://schemas.microsoft.com/office/word/2012/wordml" xmlns:w16cex="http://schemas.microsoft.com/office/word/2018/wordml/cex" xmlns:w16cid="http://schemas.microsoft.com/office/word/2016/wordml/cid" xmlns:w16="http://schemas.microsoft.com/office/word/2018/wordml" xmlns:w16se="http://schemas.microsoft.com/office/word/2015/wordml/symex" xmlns:sl="http://schemas.openxmlformats.org/schemaLibrary/2006/main" mc:Ignorable="w14 w15 w16se w16cid w16 w16cex">
   <w:view w:val="normal"/>
   <w:defaultTabStop w:val="708"/>
   <w:hyphenationZone w:val="425"/>
@@ -14277,13 +14317,16 @@
   </w:compat>
   <w:rsids>
     <w:rsidRoot w:val="00103B1E"/>
+    <w:rsid w:val="000A29EA"/>
     <w:rsid w:val="00103B1E"/>
     <w:rsid w:val="00457855"/>
     <w:rsid w:val="00470506"/>
+    <w:rsid w:val="004F7F1B"/>
     <w:rsid w:val="005A77F7"/>
     <w:rsid w:val="00627050"/>
     <w:rsid w:val="00A84DAF"/>
     <w:rsid w:val="00B567A0"/>
+    <w:rsid w:val="00CC0173"/>
     <w:rsid w:val="00D20355"/>
     <w:rsid w:val="00EB6227"/>
   </w:rsids>
@@ -14309,7 +14352,7 @@
 </file>
 
 <file path=word/glossary/styles.xml><?xml version="1.0" encoding="utf-8"?>
-<w:styles xmlns:mc="http://schemas.openxmlformats.org/markup-compatibility/2006" xmlns:r="http://schemas.openxmlformats.org/officeDocument/2006/relationships" xmlns:w="http://schemas.openxmlformats.org/wordprocessingml/2006/main" xmlns:w14="http://schemas.microsoft.com/office/word/2010/wordml" xmlns:w15="http://schemas.microsoft.com/office/word/2012/wordml" xmlns:w16cex="http://schemas.microsoft.com/office/word/2018/wordml/cex" xmlns:w16cid="http://schemas.microsoft.com/office/word/2016/wordml/cid" xmlns:w16="http://schemas.microsoft.com/office/word/2018/wordml" xmlns:w16sdtdh="http://schemas.microsoft.com/office/word/2020/wordml/sdtdatahash" xmlns:w16se="http://schemas.microsoft.com/office/word/2015/wordml/symex" mc:Ignorable="w14 w15 w16se w16cid w16 w16cex w16sdtdh">
+<w:styles xmlns:mc="http://schemas.openxmlformats.org/markup-compatibility/2006" xmlns:r="http://schemas.openxmlformats.org/officeDocument/2006/relationships" xmlns:w="http://schemas.openxmlformats.org/wordprocessingml/2006/main" xmlns:w14="http://schemas.microsoft.com/office/word/2010/wordml" xmlns:w15="http://schemas.microsoft.com/office/word/2012/wordml" xmlns:w16cex="http://schemas.microsoft.com/office/word/2018/wordml/cex" xmlns:w16cid="http://schemas.microsoft.com/office/word/2016/wordml/cid" xmlns:w16="http://schemas.microsoft.com/office/word/2018/wordml" xmlns:w16se="http://schemas.microsoft.com/office/word/2015/wordml/symex" mc:Ignorable="w14 w15 w16se w16cid w16 w16cex">
   <w:docDefaults>
     <w:rPrDefault>
       <w:rPr>
@@ -14759,7 +14802,7 @@
     <w:basedOn w:val="Standardnpsmoodstavce"/>
     <w:uiPriority w:val="99"/>
     <w:semiHidden/>
-    <w:rsid w:val="005A77F7"/>
+    <w:rsid w:val="000A29EA"/>
     <w:rPr>
       <w:color w:val="808080"/>
     </w:rPr>
@@ -14768,7 +14811,7 @@
 </file>
 
 <file path=word/glossary/webSettings.xml><?xml version="1.0" encoding="utf-8"?>
-<w:webSettings xmlns:mc="http://schemas.openxmlformats.org/markup-compatibility/2006" xmlns:r="http://schemas.openxmlformats.org/officeDocument/2006/relationships" xmlns:w="http://schemas.openxmlformats.org/wordprocessingml/2006/main" xmlns:w14="http://schemas.microsoft.com/office/word/2010/wordml" xmlns:w15="http://schemas.microsoft.com/office/word/2012/wordml" xmlns:w16cex="http://schemas.microsoft.com/office/word/2018/wordml/cex" xmlns:w16cid="http://schemas.microsoft.com/office/word/2016/wordml/cid" xmlns:w16="http://schemas.microsoft.com/office/word/2018/wordml" xmlns:w16sdtdh="http://schemas.microsoft.com/office/word/2020/wordml/sdtdatahash" xmlns:w16se="http://schemas.microsoft.com/office/word/2015/wordml/symex" mc:Ignorable="w14 w15 w16se w16cid w16 w16cex w16sdtdh">
+<w:webSettings xmlns:mc="http://schemas.openxmlformats.org/markup-compatibility/2006" xmlns:r="http://schemas.openxmlformats.org/officeDocument/2006/relationships" xmlns:w="http://schemas.openxmlformats.org/wordprocessingml/2006/main" xmlns:w14="http://schemas.microsoft.com/office/word/2010/wordml" xmlns:w15="http://schemas.microsoft.com/office/word/2012/wordml" xmlns:w16cex="http://schemas.microsoft.com/office/word/2018/wordml/cex" xmlns:w16cid="http://schemas.microsoft.com/office/word/2016/wordml/cid" xmlns:w16="http://schemas.microsoft.com/office/word/2018/wordml" xmlns:w16se="http://schemas.microsoft.com/office/word/2015/wordml/symex" mc:Ignorable="w14 w15 w16se w16cid w16 w16cex">
   <w:optimizeForBrowser/>
   <w:allowPNG/>
 </w:webSettings>

</xml_diff>